<commit_message>
math model, adding objective functions
</commit_message>
<xml_diff>
--- a/Phase2-answer/Phase2-answer.docx
+++ b/Phase2-answer/Phase2-answer.docx
@@ -5669,13 +5669,942 @@
     </w:p>
     <w:p>
       <w:pPr>
+        <w:pStyle w:val="Heading2"/>
+        <w:rPr>
+          <w:rtl/>
+        </w:rPr>
+      </w:pPr>
+      <w:r>
+        <w:rPr>
+          <w:rFonts w:hint="cs"/>
+          <w:rtl/>
+        </w:rPr>
+        <w:t>1.5. تابع هدف</w:t>
+      </w:r>
+    </w:p>
+    <w:p>
+      <w:pPr>
+        <w:pStyle w:val="Heading3"/>
+        <w:rPr>
+          <w:rtl/>
+        </w:rPr>
+      </w:pPr>
+      <w:r>
+        <w:rPr>
+          <w:rFonts w:hint="cs"/>
+          <w:rtl/>
+        </w:rPr>
+        <w:t>1.5.1. تابع هدف خواستۀ یک</w:t>
+      </w:r>
+    </w:p>
+    <w:p>
+      <w:pPr>
+        <w:rPr>
+          <w:rtl/>
+        </w:rPr>
+      </w:pPr>
+      <w:r>
+        <w:rPr>
+          <w:rFonts w:hint="cs"/>
+          <w:rtl/>
+        </w:rPr>
+        <w:t>برای کمینه کردن تعداد کارگران تعلیق، مجموع آنها که به شکل متغیر تصمیم تعریف شده باید کمینه شود.</w:t>
+      </w:r>
+    </w:p>
+    <w:p>
+      <w:pPr>
         <w:bidi w:val="0"/>
-        <w:jc w:val="center"/>
+        <w:rPr>
+          <w:rFonts w:eastAsiaTheme="minorEastAsia"/>
+          <w:rtl/>
+        </w:rPr>
+      </w:pPr>
+      <m:oMathPara>
+        <m:oMath>
+          <m:func>
+            <m:funcPr>
+              <m:ctrlPr>
+                <w:rPr>
+                  <w:rFonts w:ascii="Cambria Math" w:hAnsi="Cambria Math"/>
+                  <w:i/>
+                </w:rPr>
+              </m:ctrlPr>
+            </m:funcPr>
+            <m:fName>
+              <m:r>
+                <m:rPr>
+                  <m:sty m:val="p"/>
+                </m:rPr>
+                <w:rPr>
+                  <w:rFonts w:ascii="Cambria Math" w:hAnsi="Cambria Math"/>
+                </w:rPr>
+                <m:t>min</m:t>
+              </m:r>
+            </m:fName>
+            <m:e>
+              <m:r>
+                <w:rPr>
+                  <w:rFonts w:ascii="Cambria Math" w:hAnsi="Cambria Math"/>
+                </w:rPr>
+                <m:t xml:space="preserve">Z= </m:t>
+              </m:r>
+              <m:nary>
+                <m:naryPr>
+                  <m:chr m:val="∑"/>
+                  <m:limLoc m:val="undOvr"/>
+                  <m:ctrlPr>
+                    <w:rPr>
+                      <w:rFonts w:ascii="Cambria Math" w:hAnsi="Cambria Math"/>
+                      <w:i/>
+                    </w:rPr>
+                  </m:ctrlPr>
+                </m:naryPr>
+                <m:sub>
+                  <m:r>
+                    <w:rPr>
+                      <w:rFonts w:ascii="Cambria Math" w:hAnsi="Cambria Math"/>
+                    </w:rPr>
+                    <m:t>t=0</m:t>
+                  </m:r>
+                </m:sub>
+                <m:sup>
+                  <m:r>
+                    <w:rPr>
+                      <w:rFonts w:ascii="Cambria Math" w:hAnsi="Cambria Math"/>
+                    </w:rPr>
+                    <m:t>2</m:t>
+                  </m:r>
+                </m:sup>
+                <m:e>
+                  <m:sSub>
+                    <m:sSubPr>
+                      <m:ctrlPr>
+                        <w:rPr>
+                          <w:rFonts w:ascii="Cambria Math" w:hAnsi="Cambria Math"/>
+                          <w:i/>
+                        </w:rPr>
+                      </m:ctrlPr>
+                    </m:sSubPr>
+                    <m:e>
+                      <m:r>
+                        <w:rPr>
+                          <w:rFonts w:ascii="Cambria Math" w:hAnsi="Cambria Math"/>
+                        </w:rPr>
+                        <m:t>L</m:t>
+                      </m:r>
+                    </m:e>
+                    <m:sub>
+                      <m:r>
+                        <w:rPr>
+                          <w:rFonts w:ascii="Cambria Math" w:hAnsi="Cambria Math"/>
+                        </w:rPr>
+                        <m:t>lt</m:t>
+                      </m:r>
+                    </m:sub>
+                  </m:sSub>
+                  <m:r>
+                    <w:rPr>
+                      <w:rFonts w:ascii="Cambria Math" w:hAnsi="Cambria Math"/>
+                    </w:rPr>
+                    <m:t>+</m:t>
+                  </m:r>
+                  <m:sSub>
+                    <m:sSubPr>
+                      <m:ctrlPr>
+                        <w:rPr>
+                          <w:rFonts w:ascii="Cambria Math" w:hAnsi="Cambria Math"/>
+                          <w:i/>
+                        </w:rPr>
+                      </m:ctrlPr>
+                    </m:sSubPr>
+                    <m:e>
+                      <m:r>
+                        <w:rPr>
+                          <w:rFonts w:ascii="Cambria Math" w:hAnsi="Cambria Math"/>
+                        </w:rPr>
+                        <m:t>L</m:t>
+                      </m:r>
+                    </m:e>
+                    <m:sub>
+                      <m:r>
+                        <w:rPr>
+                          <w:rFonts w:ascii="Cambria Math" w:hAnsi="Cambria Math"/>
+                        </w:rPr>
+                        <m:t>m</m:t>
+                      </m:r>
+                      <m:r>
+                        <w:rPr>
+                          <w:rFonts w:ascii="Cambria Math" w:hAnsi="Cambria Math"/>
+                        </w:rPr>
+                        <m:t>t</m:t>
+                      </m:r>
+                    </m:sub>
+                  </m:sSub>
+                  <m:r>
+                    <w:rPr>
+                      <w:rFonts w:ascii="Cambria Math" w:hAnsi="Cambria Math"/>
+                    </w:rPr>
+                    <m:t>+</m:t>
+                  </m:r>
+                  <m:sSub>
+                    <m:sSubPr>
+                      <m:ctrlPr>
+                        <w:rPr>
+                          <w:rFonts w:ascii="Cambria Math" w:hAnsi="Cambria Math"/>
+                          <w:i/>
+                        </w:rPr>
+                      </m:ctrlPr>
+                    </m:sSubPr>
+                    <m:e>
+                      <m:r>
+                        <w:rPr>
+                          <w:rFonts w:ascii="Cambria Math" w:hAnsi="Cambria Math"/>
+                        </w:rPr>
+                        <m:t>L</m:t>
+                      </m:r>
+                    </m:e>
+                    <m:sub>
+                      <m:r>
+                        <w:rPr>
+                          <w:rFonts w:ascii="Cambria Math" w:hAnsi="Cambria Math"/>
+                        </w:rPr>
+                        <m:t>h</m:t>
+                      </m:r>
+                      <m:r>
+                        <w:rPr>
+                          <w:rFonts w:ascii="Cambria Math" w:hAnsi="Cambria Math"/>
+                        </w:rPr>
+                        <m:t>t</m:t>
+                      </m:r>
+                    </m:sub>
+                  </m:sSub>
+                </m:e>
+              </m:nary>
+            </m:e>
+          </m:func>
+        </m:oMath>
+      </m:oMathPara>
+    </w:p>
+    <w:p>
+      <w:pPr>
+        <w:bidi w:val="0"/>
+        <w:rPr>
+          <w:rFonts w:eastAsiaTheme="minorEastAsia"/>
+          <w:rtl/>
+        </w:rPr>
+      </w:pPr>
+    </w:p>
+    <w:p>
+      <w:pPr>
+        <w:bidi w:val="0"/>
+        <w:rPr>
+          <w:rFonts w:eastAsiaTheme="minorEastAsia"/>
+          <w:rtl/>
+        </w:rPr>
+      </w:pPr>
+    </w:p>
+    <w:p>
+      <w:pPr>
+        <w:bidi w:val="0"/>
+        <w:rPr>
+          <w:rFonts w:eastAsiaTheme="minorEastAsia"/>
+          <w:rtl/>
+        </w:rPr>
+      </w:pPr>
+    </w:p>
+    <w:p>
+      <w:pPr>
+        <w:bidi w:val="0"/>
+        <w:rPr>
+          <w:rFonts w:eastAsiaTheme="minorEastAsia"/>
+        </w:rPr>
+      </w:pPr>
+    </w:p>
+    <w:p>
+      <w:pPr>
+        <w:pStyle w:val="Heading3"/>
+        <w:rPr>
+          <w:rtl/>
+        </w:rPr>
+      </w:pPr>
+      <w:r>
+        <w:rPr>
+          <w:rFonts w:hint="cs"/>
+          <w:rtl/>
+        </w:rPr>
+        <w:lastRenderedPageBreak/>
+        <w:t>1.5.3. تابع هدف خواستۀ دو</w:t>
+      </w:r>
+    </w:p>
+    <w:p>
+      <w:pPr>
+        <w:rPr>
+          <w:rtl/>
+        </w:rPr>
+      </w:pPr>
+      <w:r>
+        <w:rPr>
+          <w:rFonts w:hint="cs"/>
+          <w:rtl/>
+        </w:rPr>
+        <w:t>برای کمینه کردن هزینه‌ها، از چهار متغیر کمکی استفاده می‌</w:t>
+      </w:r>
+      <w:r>
+        <w:rPr>
+          <w:rFonts w:hint="cs"/>
+          <w:rtl/>
+        </w:rPr>
+        <w:t>شود</w:t>
+      </w:r>
+      <w:r>
+        <w:rPr>
+          <w:rFonts w:hint="cs"/>
+          <w:rtl/>
+        </w:rPr>
+        <w:t>. این چهار متغیر به ترتیب مربوط به هزینۀ آموزش، هزینۀ تعلیق، هزینۀ استخدام بیش از حد و هزینۀ گماشت پاره‌وقت است.</w:t>
+      </w:r>
+    </w:p>
+    <w:p>
+      <w:pPr>
+        <w:rPr>
+          <w:rFonts w:eastAsiaTheme="minorEastAsia"/>
+          <w:rtl/>
+        </w:rPr>
+      </w:pPr>
+      <m:oMathPara>
+        <m:oMath>
+          <m:r>
+            <w:rPr>
+              <w:rFonts w:ascii="Cambria Math" w:hAnsi="Cambria Math"/>
+            </w:rPr>
+            <m:t xml:space="preserve">Training Cost= </m:t>
+          </m:r>
+          <m:nary>
+            <m:naryPr>
+              <m:chr m:val="∑"/>
+              <m:limLoc m:val="undOvr"/>
+              <m:ctrlPr>
+                <w:rPr>
+                  <w:rFonts w:ascii="Cambria Math" w:hAnsi="Cambria Math"/>
+                  <w:i/>
+                </w:rPr>
+              </m:ctrlPr>
+            </m:naryPr>
+            <m:sub>
+              <m:r>
+                <w:rPr>
+                  <w:rFonts w:ascii="Cambria Math" w:hAnsi="Cambria Math"/>
+                </w:rPr>
+                <m:t>t=0</m:t>
+              </m:r>
+            </m:sub>
+            <m:sup>
+              <m:r>
+                <w:rPr>
+                  <w:rFonts w:ascii="Cambria Math" w:hAnsi="Cambria Math"/>
+                </w:rPr>
+                <m:t>2</m:t>
+              </m:r>
+            </m:sup>
+            <m:e>
+              <m:r>
+                <w:rPr>
+                  <w:rFonts w:ascii="Cambria Math" w:hAnsi="Cambria Math"/>
+                </w:rPr>
+                <m:t>400</m:t>
+              </m:r>
+              <m:sSub>
+                <m:sSubPr>
+                  <m:ctrlPr>
+                    <w:rPr>
+                      <w:rFonts w:ascii="Cambria Math" w:hAnsi="Cambria Math"/>
+                      <w:i/>
+                    </w:rPr>
+                  </m:ctrlPr>
+                </m:sSubPr>
+                <m:e>
+                  <m:r>
+                    <w:rPr>
+                      <w:rFonts w:ascii="Cambria Math" w:hAnsi="Cambria Math"/>
+                    </w:rPr>
+                    <m:t>T</m:t>
+                  </m:r>
+                </m:e>
+                <m:sub>
+                  <m:r>
+                    <w:rPr>
+                      <w:rFonts w:ascii="Cambria Math" w:hAnsi="Cambria Math"/>
+                    </w:rPr>
+                    <m:t>lmt</m:t>
+                  </m:r>
+                </m:sub>
+              </m:sSub>
+              <m:r>
+                <w:rPr>
+                  <w:rFonts w:ascii="Cambria Math" w:hAnsi="Cambria Math"/>
+                </w:rPr>
+                <m:t>+500</m:t>
+              </m:r>
+              <m:sSub>
+                <m:sSubPr>
+                  <m:ctrlPr>
+                    <w:rPr>
+                      <w:rFonts w:ascii="Cambria Math" w:hAnsi="Cambria Math"/>
+                      <w:i/>
+                    </w:rPr>
+                  </m:ctrlPr>
+                </m:sSubPr>
+                <m:e>
+                  <m:r>
+                    <w:rPr>
+                      <w:rFonts w:ascii="Cambria Math" w:hAnsi="Cambria Math"/>
+                    </w:rPr>
+                    <m:t>T</m:t>
+                  </m:r>
+                </m:e>
+                <m:sub>
+                  <m:r>
+                    <w:rPr>
+                      <w:rFonts w:ascii="Cambria Math" w:hAnsi="Cambria Math"/>
+                    </w:rPr>
+                    <m:t>mh</m:t>
+                  </m:r>
+                  <m:r>
+                    <w:rPr>
+                      <w:rFonts w:ascii="Cambria Math" w:hAnsi="Cambria Math"/>
+                    </w:rPr>
+                    <m:t>t</m:t>
+                  </m:r>
+                </m:sub>
+              </m:sSub>
+            </m:e>
+          </m:nary>
+          <m:r>
+            <w:rPr>
+              <w:rFonts w:ascii="Cambria Math" w:hAnsi="Cambria Math"/>
+            </w:rPr>
+            <w:br/>
+          </m:r>
+        </m:oMath>
+        <m:oMath>
+          <m:r>
+            <w:rPr>
+              <w:rFonts w:ascii="Cambria Math" w:hAnsi="Cambria Math"/>
+            </w:rPr>
+            <m:t xml:space="preserve">Lay off Cost= </m:t>
+          </m:r>
+          <m:nary>
+            <m:naryPr>
+              <m:chr m:val="∑"/>
+              <m:limLoc m:val="undOvr"/>
+              <m:ctrlPr>
+                <w:rPr>
+                  <w:rFonts w:ascii="Cambria Math" w:hAnsi="Cambria Math"/>
+                  <w:i/>
+                </w:rPr>
+              </m:ctrlPr>
+            </m:naryPr>
+            <m:sub>
+              <m:r>
+                <w:rPr>
+                  <w:rFonts w:ascii="Cambria Math" w:hAnsi="Cambria Math"/>
+                </w:rPr>
+                <m:t>t=0</m:t>
+              </m:r>
+            </m:sub>
+            <m:sup>
+              <m:r>
+                <w:rPr>
+                  <w:rFonts w:ascii="Cambria Math" w:hAnsi="Cambria Math"/>
+                </w:rPr>
+                <m:t>2</m:t>
+              </m:r>
+            </m:sup>
+            <m:e>
+              <m:r>
+                <w:rPr>
+                  <w:rFonts w:ascii="Cambria Math" w:hAnsi="Cambria Math"/>
+                </w:rPr>
+                <m:t>200</m:t>
+              </m:r>
+              <m:sSub>
+                <m:sSubPr>
+                  <m:ctrlPr>
+                    <w:rPr>
+                      <w:rFonts w:ascii="Cambria Math" w:hAnsi="Cambria Math"/>
+                      <w:i/>
+                    </w:rPr>
+                  </m:ctrlPr>
+                </m:sSubPr>
+                <m:e>
+                  <m:r>
+                    <w:rPr>
+                      <w:rFonts w:ascii="Cambria Math" w:hAnsi="Cambria Math"/>
+                    </w:rPr>
+                    <m:t>L</m:t>
+                  </m:r>
+                </m:e>
+                <m:sub>
+                  <m:r>
+                    <w:rPr>
+                      <w:rFonts w:ascii="Cambria Math" w:hAnsi="Cambria Math"/>
+                    </w:rPr>
+                    <m:t>lt</m:t>
+                  </m:r>
+                </m:sub>
+              </m:sSub>
+              <m:r>
+                <w:rPr>
+                  <w:rFonts w:ascii="Cambria Math" w:hAnsi="Cambria Math"/>
+                </w:rPr>
+                <m:t>+500</m:t>
+              </m:r>
+              <m:sSub>
+                <m:sSubPr>
+                  <m:ctrlPr>
+                    <w:rPr>
+                      <w:rFonts w:ascii="Cambria Math" w:hAnsi="Cambria Math"/>
+                      <w:i/>
+                    </w:rPr>
+                  </m:ctrlPr>
+                </m:sSubPr>
+                <m:e>
+                  <m:r>
+                    <w:rPr>
+                      <w:rFonts w:ascii="Cambria Math" w:hAnsi="Cambria Math"/>
+                    </w:rPr>
+                    <m:t>L</m:t>
+                  </m:r>
+                </m:e>
+                <m:sub>
+                  <m:r>
+                    <w:rPr>
+                      <w:rFonts w:ascii="Cambria Math" w:hAnsi="Cambria Math"/>
+                    </w:rPr>
+                    <m:t>mt</m:t>
+                  </m:r>
+                </m:sub>
+              </m:sSub>
+            </m:e>
+          </m:nary>
+          <m:r>
+            <w:rPr>
+              <w:rFonts w:ascii="Cambria Math" w:hAnsi="Cambria Math"/>
+            </w:rPr>
+            <m:t>+</m:t>
+          </m:r>
+          <m:r>
+            <w:rPr>
+              <w:rFonts w:ascii="Cambria Math" w:hAnsi="Cambria Math"/>
+            </w:rPr>
+            <m:t>500</m:t>
+          </m:r>
+          <m:sSub>
+            <m:sSubPr>
+              <m:ctrlPr>
+                <w:rPr>
+                  <w:rFonts w:ascii="Cambria Math" w:hAnsi="Cambria Math"/>
+                  <w:i/>
+                </w:rPr>
+              </m:ctrlPr>
+            </m:sSubPr>
+            <m:e>
+              <m:r>
+                <w:rPr>
+                  <w:rFonts w:ascii="Cambria Math" w:hAnsi="Cambria Math"/>
+                </w:rPr>
+                <m:t>L</m:t>
+              </m:r>
+            </m:e>
+            <m:sub>
+              <m:r>
+                <w:rPr>
+                  <w:rFonts w:ascii="Cambria Math" w:hAnsi="Cambria Math"/>
+                </w:rPr>
+                <m:t>h</m:t>
+              </m:r>
+              <m:r>
+                <w:rPr>
+                  <w:rFonts w:ascii="Cambria Math" w:hAnsi="Cambria Math"/>
+                </w:rPr>
+                <m:t>t</m:t>
+              </m:r>
+            </m:sub>
+          </m:sSub>
+          <m:r>
+            <w:rPr>
+              <w:rFonts w:ascii="Cambria Math" w:hAnsi="Cambria Math"/>
+            </w:rPr>
+            <w:br/>
+          </m:r>
+        </m:oMath>
+        <m:oMath>
+          <m:r>
+            <w:rPr>
+              <w:rFonts w:ascii="Cambria Math" w:hAnsi="Cambria Math"/>
+            </w:rPr>
+            <m:t xml:space="preserve">Overhiring Cost= </m:t>
+          </m:r>
+          <m:nary>
+            <m:naryPr>
+              <m:chr m:val="∑"/>
+              <m:limLoc m:val="undOvr"/>
+              <m:ctrlPr>
+                <w:rPr>
+                  <w:rFonts w:ascii="Cambria Math" w:hAnsi="Cambria Math"/>
+                  <w:i/>
+                </w:rPr>
+              </m:ctrlPr>
+            </m:naryPr>
+            <m:sub>
+              <m:r>
+                <w:rPr>
+                  <w:rFonts w:ascii="Cambria Math" w:hAnsi="Cambria Math"/>
+                </w:rPr>
+                <m:t>t=0</m:t>
+              </m:r>
+            </m:sub>
+            <m:sup>
+              <m:r>
+                <w:rPr>
+                  <w:rFonts w:ascii="Cambria Math" w:hAnsi="Cambria Math"/>
+                </w:rPr>
+                <m:t>2</m:t>
+              </m:r>
+            </m:sup>
+            <m:e>
+              <m:r>
+                <w:rPr>
+                  <w:rFonts w:ascii="Cambria Math" w:hAnsi="Cambria Math"/>
+                </w:rPr>
+                <m:t>1500</m:t>
+              </m:r>
+              <m:sSub>
+                <m:sSubPr>
+                  <m:ctrlPr>
+                    <w:rPr>
+                      <w:rFonts w:ascii="Cambria Math" w:hAnsi="Cambria Math"/>
+                      <w:i/>
+                    </w:rPr>
+                  </m:ctrlPr>
+                </m:sSubPr>
+                <m:e>
+                  <m:r>
+                    <w:rPr>
+                      <w:rFonts w:ascii="Cambria Math" w:hAnsi="Cambria Math"/>
+                    </w:rPr>
+                    <m:t>O</m:t>
+                  </m:r>
+                </m:e>
+                <m:sub>
+                  <m:r>
+                    <w:rPr>
+                      <w:rFonts w:ascii="Cambria Math" w:hAnsi="Cambria Math"/>
+                    </w:rPr>
+                    <m:t>lt</m:t>
+                  </m:r>
+                </m:sub>
+              </m:sSub>
+              <m:r>
+                <w:rPr>
+                  <w:rFonts w:ascii="Cambria Math" w:hAnsi="Cambria Math"/>
+                </w:rPr>
+                <m:t>+</m:t>
+              </m:r>
+              <m:r>
+                <w:rPr>
+                  <w:rFonts w:ascii="Cambria Math" w:hAnsi="Cambria Math"/>
+                </w:rPr>
+                <m:t>2000</m:t>
+              </m:r>
+              <m:sSub>
+                <m:sSubPr>
+                  <m:ctrlPr>
+                    <w:rPr>
+                      <w:rFonts w:ascii="Cambria Math" w:hAnsi="Cambria Math"/>
+                      <w:i/>
+                    </w:rPr>
+                  </m:ctrlPr>
+                </m:sSubPr>
+                <m:e>
+                  <m:r>
+                    <w:rPr>
+                      <w:rFonts w:ascii="Cambria Math" w:hAnsi="Cambria Math"/>
+                    </w:rPr>
+                    <m:t>O</m:t>
+                  </m:r>
+                </m:e>
+                <m:sub>
+                  <m:r>
+                    <w:rPr>
+                      <w:rFonts w:ascii="Cambria Math" w:hAnsi="Cambria Math"/>
+                    </w:rPr>
+                    <m:t>mt</m:t>
+                  </m:r>
+                </m:sub>
+              </m:sSub>
+            </m:e>
+          </m:nary>
+          <m:r>
+            <w:rPr>
+              <w:rFonts w:ascii="Cambria Math" w:hAnsi="Cambria Math"/>
+            </w:rPr>
+            <m:t>+</m:t>
+          </m:r>
+          <m:r>
+            <w:rPr>
+              <w:rFonts w:ascii="Cambria Math" w:hAnsi="Cambria Math"/>
+            </w:rPr>
+            <m:t>3000</m:t>
+          </m:r>
+          <m:sSub>
+            <m:sSubPr>
+              <m:ctrlPr>
+                <w:rPr>
+                  <w:rFonts w:ascii="Cambria Math" w:hAnsi="Cambria Math"/>
+                  <w:i/>
+                </w:rPr>
+              </m:ctrlPr>
+            </m:sSubPr>
+            <m:e>
+              <m:r>
+                <w:rPr>
+                  <w:rFonts w:ascii="Cambria Math" w:hAnsi="Cambria Math"/>
+                </w:rPr>
+                <m:t>O</m:t>
+              </m:r>
+            </m:e>
+            <m:sub>
+              <m:r>
+                <w:rPr>
+                  <w:rFonts w:ascii="Cambria Math" w:hAnsi="Cambria Math"/>
+                </w:rPr>
+                <m:t>ht</m:t>
+              </m:r>
+            </m:sub>
+          </m:sSub>
+          <m:r>
+            <w:rPr>
+              <w:rFonts w:ascii="Cambria Math" w:hAnsi="Cambria Math"/>
+            </w:rPr>
+            <w:br/>
+          </m:r>
+        </m:oMath>
+        <m:oMath>
+          <m:r>
+            <w:rPr>
+              <w:rFonts w:ascii="Cambria Math" w:hAnsi="Cambria Math"/>
+            </w:rPr>
+            <m:t xml:space="preserve">Parttime Cost= </m:t>
+          </m:r>
+          <m:nary>
+            <m:naryPr>
+              <m:chr m:val="∑"/>
+              <m:limLoc m:val="undOvr"/>
+              <m:ctrlPr>
+                <w:rPr>
+                  <w:rFonts w:ascii="Cambria Math" w:hAnsi="Cambria Math"/>
+                  <w:i/>
+                </w:rPr>
+              </m:ctrlPr>
+            </m:naryPr>
+            <m:sub>
+              <m:r>
+                <w:rPr>
+                  <w:rFonts w:ascii="Cambria Math" w:hAnsi="Cambria Math"/>
+                </w:rPr>
+                <m:t>t=0</m:t>
+              </m:r>
+            </m:sub>
+            <m:sup>
+              <m:r>
+                <w:rPr>
+                  <w:rFonts w:ascii="Cambria Math" w:hAnsi="Cambria Math"/>
+                </w:rPr>
+                <m:t>2</m:t>
+              </m:r>
+            </m:sup>
+            <m:e>
+              <m:r>
+                <w:rPr>
+                  <w:rFonts w:ascii="Cambria Math" w:hAnsi="Cambria Math"/>
+                </w:rPr>
+                <m:t>500</m:t>
+              </m:r>
+              <m:sSub>
+                <m:sSubPr>
+                  <m:ctrlPr>
+                    <w:rPr>
+                      <w:rFonts w:ascii="Cambria Math" w:hAnsi="Cambria Math"/>
+                      <w:i/>
+                    </w:rPr>
+                  </m:ctrlPr>
+                </m:sSubPr>
+                <m:e>
+                  <m:r>
+                    <w:rPr>
+                      <w:rFonts w:ascii="Cambria Math" w:hAnsi="Cambria Math"/>
+                    </w:rPr>
+                    <m:t>P</m:t>
+                  </m:r>
+                </m:e>
+                <m:sub>
+                  <m:r>
+                    <w:rPr>
+                      <w:rFonts w:ascii="Cambria Math" w:hAnsi="Cambria Math"/>
+                    </w:rPr>
+                    <m:t>lt</m:t>
+                  </m:r>
+                </m:sub>
+              </m:sSub>
+              <m:r>
+                <w:rPr>
+                  <w:rFonts w:ascii="Cambria Math" w:hAnsi="Cambria Math"/>
+                </w:rPr>
+                <m:t>+</m:t>
+              </m:r>
+              <m:r>
+                <w:rPr>
+                  <w:rFonts w:ascii="Cambria Math" w:hAnsi="Cambria Math"/>
+                </w:rPr>
+                <m:t>400</m:t>
+              </m:r>
+              <m:sSub>
+                <m:sSubPr>
+                  <m:ctrlPr>
+                    <w:rPr>
+                      <w:rFonts w:ascii="Cambria Math" w:hAnsi="Cambria Math"/>
+                      <w:i/>
+                    </w:rPr>
+                  </m:ctrlPr>
+                </m:sSubPr>
+                <m:e>
+                  <m:r>
+                    <w:rPr>
+                      <w:rFonts w:ascii="Cambria Math" w:hAnsi="Cambria Math"/>
+                    </w:rPr>
+                    <m:t>P</m:t>
+                  </m:r>
+                </m:e>
+                <m:sub>
+                  <m:r>
+                    <w:rPr>
+                      <w:rFonts w:ascii="Cambria Math" w:hAnsi="Cambria Math"/>
+                    </w:rPr>
+                    <m:t>mt</m:t>
+                  </m:r>
+                </m:sub>
+              </m:sSub>
+            </m:e>
+          </m:nary>
+          <m:r>
+            <w:rPr>
+              <w:rFonts w:ascii="Cambria Math" w:hAnsi="Cambria Math"/>
+            </w:rPr>
+            <m:t>+</m:t>
+          </m:r>
+          <m:r>
+            <w:rPr>
+              <w:rFonts w:ascii="Cambria Math" w:hAnsi="Cambria Math"/>
+            </w:rPr>
+            <m:t>400</m:t>
+          </m:r>
+          <m:sSub>
+            <m:sSubPr>
+              <m:ctrlPr>
+                <w:rPr>
+                  <w:rFonts w:ascii="Cambria Math" w:hAnsi="Cambria Math"/>
+                  <w:i/>
+                </w:rPr>
+              </m:ctrlPr>
+            </m:sSubPr>
+            <m:e>
+              <m:r>
+                <w:rPr>
+                  <w:rFonts w:ascii="Cambria Math" w:hAnsi="Cambria Math"/>
+                </w:rPr>
+                <m:t>P</m:t>
+              </m:r>
+            </m:e>
+            <m:sub>
+              <m:r>
+                <w:rPr>
+                  <w:rFonts w:ascii="Cambria Math" w:hAnsi="Cambria Math"/>
+                </w:rPr>
+                <m:t>ht</m:t>
+              </m:r>
+            </m:sub>
+          </m:sSub>
+        </m:oMath>
+      </m:oMathPara>
+    </w:p>
+    <w:p>
+      <w:pPr>
+        <w:rPr>
+          <w:rFonts w:eastAsiaTheme="minorEastAsia"/>
+          <w:rtl/>
+        </w:rPr>
+      </w:pPr>
+      <w:r>
         <w:rPr>
           <w:rFonts w:eastAsiaTheme="minorEastAsia" w:hint="cs"/>
           <w:rtl/>
         </w:rPr>
-      </w:pPr>
+        <w:t>با استفاده از این چهار متغیر، تابع هدف به شکل زیر خواهد بود.</w:t>
+      </w:r>
+    </w:p>
+    <w:p>
+      <w:pPr>
+        <w:rPr>
+          <w:rFonts w:eastAsiaTheme="minorEastAsia" w:hint="cs"/>
+          <w:rtl/>
+        </w:rPr>
+      </w:pPr>
+      <m:oMathPara>
+        <m:oMathParaPr>
+          <m:jc m:val="center"/>
+        </m:oMathParaPr>
+        <m:oMath>
+          <m:func>
+            <m:funcPr>
+              <m:ctrlPr>
+                <w:rPr>
+                  <w:rFonts w:ascii="Cambria Math" w:eastAsiaTheme="minorEastAsia" w:hAnsi="Cambria Math"/>
+                  <w:i/>
+                </w:rPr>
+              </m:ctrlPr>
+            </m:funcPr>
+            <m:fName>
+              <m:r>
+                <m:rPr>
+                  <m:sty m:val="p"/>
+                </m:rPr>
+                <w:rPr>
+                  <w:rFonts w:ascii="Cambria Math" w:eastAsiaTheme="minorEastAsia" w:hAnsi="Cambria Math"/>
+                </w:rPr>
+                <m:t>min</m:t>
+              </m:r>
+            </m:fName>
+            <m:e>
+              <m:r>
+                <w:rPr>
+                  <w:rFonts w:ascii="Cambria Math" w:eastAsiaTheme="minorEastAsia" w:hAnsi="Cambria Math"/>
+                </w:rPr>
+                <m:t>Z=Training Cost+Layoff Cost+Overhiring Cost+Parttime Cost</m:t>
+              </m:r>
+            </m:e>
+          </m:func>
+          <m:r>
+            <m:rPr>
+              <m:sty m:val="p"/>
+            </m:rPr>
+            <w:rPr>
+              <w:rFonts w:ascii="Cambria Math" w:hAnsi="Cambria Math"/>
+            </w:rPr>
+            <w:br/>
+          </m:r>
+        </m:oMath>
+      </m:oMathPara>
     </w:p>
     <w:sectPr>
       <w:pgSz w:w="12240" w:h="15840"/>

</xml_diff>

<commit_message>
defining varoebles and equation names
</commit_message>
<xml_diff>
--- a/Phase2-answer/Phase2-answer.docx
+++ b/Phase2-answer/Phase2-answer.docx
@@ -258,6 +258,9 @@
             <m:t>t:year;0, 1, 2, 3</m:t>
           </m:r>
           <m:r>
+            <m:rPr>
+              <m:sty m:val="p"/>
+            </m:rPr>
             <w:rPr>
               <w:rFonts w:ascii="Cambria Math" w:hAnsi="Cambria Math"/>
             </w:rPr>
@@ -269,37 +272,7 @@
             <w:rPr>
               <w:rFonts w:ascii="Cambria Math" w:eastAsiaTheme="minorEastAsia" w:hAnsi="Cambria Math"/>
             </w:rPr>
-            <m:t>s:skill;l</m:t>
-          </m:r>
-          <m:r>
-            <w:rPr>
-              <w:rFonts w:ascii="Cambria Math" w:eastAsiaTheme="minorEastAsia" w:hAnsi="Cambria Math"/>
-            </w:rPr>
-            <m:t xml:space="preserve">: </m:t>
-          </m:r>
-          <m:r>
-            <w:rPr>
-              <w:rFonts w:ascii="Cambria Math" w:eastAsiaTheme="minorEastAsia" w:hAnsi="Cambria Math"/>
-            </w:rPr>
-            <m:t>low skill, m</m:t>
-          </m:r>
-          <m:r>
-            <w:rPr>
-              <w:rFonts w:ascii="Cambria Math" w:eastAsiaTheme="minorEastAsia" w:hAnsi="Cambria Math"/>
-            </w:rPr>
-            <m:t xml:space="preserve">: </m:t>
-          </m:r>
-          <m:r>
-            <w:rPr>
-              <w:rFonts w:ascii="Cambria Math" w:eastAsiaTheme="minorEastAsia" w:hAnsi="Cambria Math"/>
-            </w:rPr>
-            <m:t>mid skill, h</m:t>
-          </m:r>
-          <m:r>
-            <w:rPr>
-              <w:rFonts w:ascii="Cambria Math" w:eastAsiaTheme="minorEastAsia" w:hAnsi="Cambria Math"/>
-            </w:rPr>
-            <m:t>:high skill</m:t>
+            <m:t>s:skill;l: low skill, m: mid skill, h:high skill</m:t>
           </m:r>
         </m:oMath>
       </m:oMathPara>
@@ -337,7 +310,6 @@
       <w:pPr>
         <w:bidi w:val="0"/>
         <w:rPr>
-          <w:rFonts w:hint="cs"/>
           <w:rtl/>
         </w:rPr>
       </w:pPr>
@@ -379,6 +351,9 @@
             <m:t>:hiring for skill s at year t</m:t>
           </m:r>
           <m:r>
+            <m:rPr>
+              <m:sty m:val="p"/>
+            </m:rPr>
             <w:rPr>
               <w:rFonts w:ascii="Cambria Math" w:hAnsi="Cambria Math"/>
             </w:rPr>
@@ -416,33 +391,12 @@
             <w:rPr>
               <w:rFonts w:ascii="Cambria Math" w:hAnsi="Cambria Math"/>
             </w:rPr>
-            <m:t>:</m:t>
-          </m:r>
-          <m:r>
-            <w:rPr>
-              <w:rFonts w:ascii="Cambria Math" w:hAnsi="Cambria Math"/>
-            </w:rPr>
-            <m:t>part</m:t>
-          </m:r>
-          <m:r>
-            <w:rPr>
-              <w:rFonts w:ascii="Cambria Math" w:hAnsi="Cambria Math"/>
-            </w:rPr>
-            <m:t xml:space="preserve"> time </m:t>
-          </m:r>
-          <m:r>
-            <w:rPr>
-              <w:rFonts w:ascii="Cambria Math" w:hAnsi="Cambria Math"/>
-            </w:rPr>
-            <m:t>assigning</m:t>
-          </m:r>
-          <m:r>
-            <w:rPr>
-              <w:rFonts w:ascii="Cambria Math" w:hAnsi="Cambria Math"/>
-            </w:rPr>
-            <m:t xml:space="preserve"> for skill s at year t</m:t>
-          </m:r>
-          <m:r>
+            <m:t>:part time assigning for skill s at year t</m:t>
+          </m:r>
+          <m:r>
+            <m:rPr>
+              <m:sty m:val="p"/>
+            </m:rPr>
             <w:rPr>
               <w:rFonts w:ascii="Cambria Math" w:hAnsi="Cambria Math"/>
             </w:rPr>
@@ -466,12 +420,6 @@
                 </w:rPr>
                 <m:t>L</m:t>
               </m:r>
-              <m:r>
-                <w:rPr>
-                  <w:rFonts w:ascii="Cambria Math" w:hAnsi="Cambria Math"/>
-                </w:rPr>
-                <m:t>F</m:t>
-              </m:r>
             </m:e>
             <m:sub>
               <m:r>
@@ -486,93 +434,12 @@
             <w:rPr>
               <w:rFonts w:ascii="Cambria Math" w:hAnsi="Cambria Math"/>
             </w:rPr>
-            <m:t xml:space="preserve">:full time </m:t>
-          </m:r>
-          <m:r>
-            <w:rPr>
-              <w:rFonts w:ascii="Cambria Math" w:hAnsi="Cambria Math"/>
-            </w:rPr>
-            <m:t>laying off</m:t>
-          </m:r>
-          <m:r>
-            <w:rPr>
-              <w:rFonts w:ascii="Cambria Math" w:hAnsi="Cambria Math"/>
-            </w:rPr>
-            <m:t xml:space="preserve"> for skill s at year t</m:t>
-          </m:r>
-        </m:oMath>
-      </m:oMathPara>
-    </w:p>
-    <w:p>
-      <w:pPr>
-        <w:bidi w:val="0"/>
-        <w:rPr>
-          <w:rFonts w:hint="cs"/>
-          <w:rtl/>
-        </w:rPr>
-      </w:pPr>
-      <m:oMathPara>
-        <m:oMathParaPr>
-          <m:jc m:val="left"/>
-        </m:oMathParaPr>
-        <m:oMath>
-          <m:sSub>
-            <m:sSubPr>
-              <m:ctrlPr>
-                <w:rPr>
-                  <w:rFonts w:ascii="Cambria Math" w:hAnsi="Cambria Math"/>
-                  <w:i/>
-                </w:rPr>
-              </m:ctrlPr>
-            </m:sSubPr>
-            <m:e>
-              <m:r>
-                <w:rPr>
-                  <w:rFonts w:ascii="Cambria Math" w:hAnsi="Cambria Math"/>
-                </w:rPr>
-                <m:t>LP</m:t>
-              </m:r>
-            </m:e>
-            <m:sub>
-              <m:r>
-                <w:rPr>
-                  <w:rFonts w:ascii="Cambria Math" w:hAnsi="Cambria Math"/>
-                </w:rPr>
-                <m:t>st</m:t>
-              </m:r>
-            </m:sub>
-          </m:sSub>
-          <m:r>
-            <w:rPr>
-              <w:rFonts w:ascii="Cambria Math" w:hAnsi="Cambria Math"/>
-            </w:rPr>
-            <m:t>:</m:t>
-          </m:r>
-          <m:r>
-            <w:rPr>
-              <w:rFonts w:ascii="Cambria Math" w:hAnsi="Cambria Math"/>
-            </w:rPr>
-            <m:t>part</m:t>
-          </m:r>
-          <m:r>
-            <w:rPr>
-              <w:rFonts w:ascii="Cambria Math" w:hAnsi="Cambria Math"/>
-            </w:rPr>
-            <m:t xml:space="preserve"> time </m:t>
-          </m:r>
-          <m:r>
-            <w:rPr>
-              <w:rFonts w:ascii="Cambria Math" w:hAnsi="Cambria Math"/>
-            </w:rPr>
-            <m:t>laying off</m:t>
-          </m:r>
-          <m:r>
-            <w:rPr>
-              <w:rFonts w:ascii="Cambria Math" w:hAnsi="Cambria Math"/>
-            </w:rPr>
-            <m:t xml:space="preserve"> for skill s at year t</m:t>
-          </m:r>
-          <m:r>
+            <m:t>:laying off for skill s at year t</m:t>
+          </m:r>
+          <m:r>
+            <m:rPr>
+              <m:sty m:val="p"/>
+            </m:rPr>
             <w:rPr>
               <w:rFonts w:ascii="Cambria Math" w:hAnsi="Cambria Math"/>
             </w:rPr>
@@ -610,21 +477,12 @@
             <w:rPr>
               <w:rFonts w:ascii="Cambria Math" w:hAnsi="Cambria Math"/>
             </w:rPr>
-            <m:t>:</m:t>
-          </m:r>
-          <m:r>
-            <w:rPr>
-              <w:rFonts w:ascii="Cambria Math" w:hAnsi="Cambria Math"/>
-            </w:rPr>
-            <m:t xml:space="preserve">over </m:t>
-          </m:r>
-          <m:r>
-            <w:rPr>
-              <w:rFonts w:ascii="Cambria Math" w:hAnsi="Cambria Math"/>
-            </w:rPr>
-            <m:t>hiring for skill s at year t</m:t>
-          </m:r>
-          <m:r>
+            <m:t>:over hiring for skill s at year t</m:t>
+          </m:r>
+          <m:r>
+            <m:rPr>
+              <m:sty m:val="p"/>
+            </m:rPr>
             <w:rPr>
               <w:rFonts w:ascii="Cambria Math" w:hAnsi="Cambria Math"/>
             </w:rPr>
@@ -714,19 +572,7 @@
             <w:rPr>
               <w:rFonts w:ascii="Cambria Math" w:hAnsi="Cambria Math"/>
             </w:rPr>
-            <m:t>:</m:t>
-          </m:r>
-          <m:r>
-            <w:rPr>
-              <w:rFonts w:ascii="Cambria Math" w:hAnsi="Cambria Math"/>
-            </w:rPr>
-            <m:t>training from</m:t>
-          </m:r>
-          <m:r>
-            <w:rPr>
-              <w:rFonts w:ascii="Cambria Math" w:hAnsi="Cambria Math"/>
-            </w:rPr>
-            <m:t xml:space="preserve"> skill </m:t>
+            <m:t xml:space="preserve">:training from skill </m:t>
           </m:r>
           <m:sSub>
             <m:sSubPr>
@@ -799,7 +645,6 @@
       <w:pPr>
         <w:bidi w:val="0"/>
         <w:rPr>
-          <w:rFonts w:hint="cs"/>
           <w:rtl/>
         </w:rPr>
       </w:pPr>
@@ -890,19 +735,7 @@
             <w:rPr>
               <w:rFonts w:ascii="Cambria Math" w:hAnsi="Cambria Math"/>
             </w:rPr>
-            <m:t>:</m:t>
-          </m:r>
-          <m:r>
-            <w:rPr>
-              <w:rFonts w:ascii="Cambria Math" w:hAnsi="Cambria Math"/>
-            </w:rPr>
-            <m:t>demoting</m:t>
-          </m:r>
-          <m:r>
-            <w:rPr>
-              <w:rFonts w:ascii="Cambria Math" w:hAnsi="Cambria Math"/>
-            </w:rPr>
-            <m:t xml:space="preserve">  from skill </m:t>
+            <m:t xml:space="preserve">:demoting  from skill </m:t>
           </m:r>
           <m:sSub>
             <m:sSubPr>
@@ -1049,27 +882,15 @@
                 <w:rPr>
                   <w:rFonts w:ascii="Cambria Math" w:hAnsi="Cambria Math"/>
                 </w:rPr>
-                <m:t>s</m:t>
-              </m:r>
-              <m:r>
-                <w:rPr>
-                  <w:rFonts w:ascii="Cambria Math" w:hAnsi="Cambria Math"/>
-                </w:rPr>
-                <m:t>t</m:t>
-              </m:r>
-            </m:sub>
-          </m:sSub>
-          <m:r>
-            <w:rPr>
-              <w:rFonts w:ascii="Cambria Math" w:hAnsi="Cambria Math"/>
-            </w:rPr>
-            <m:t>:</m:t>
-          </m:r>
-          <m:r>
-            <w:rPr>
-              <w:rFonts w:ascii="Cambria Math" w:hAnsi="Cambria Math"/>
-            </w:rPr>
-            <m:t>workforce for skill s at year t</m:t>
+                <m:t>st</m:t>
+              </m:r>
+            </m:sub>
+          </m:sSub>
+          <m:r>
+            <w:rPr>
+              <w:rFonts w:ascii="Cambria Math" w:hAnsi="Cambria Math"/>
+            </w:rPr>
+            <m:t>:workforce for skill s at year t</m:t>
           </m:r>
         </m:oMath>
       </m:oMathPara>
@@ -1121,7 +942,6 @@
           <w:rFonts w:hint="cs"/>
           <w:rtl/>
         </w:rPr>
-        <w:lastRenderedPageBreak/>
         <w:t>1.4. محدودیت‌ها</w:t>
       </w:r>
     </w:p>
@@ -1137,6 +957,7 @@
           <w:rFonts w:hint="cs"/>
           <w:rtl/>
         </w:rPr>
+        <w:lastRenderedPageBreak/>
         <w:t>1.4.1. محدودیت تعداد کارگران در هر سال</w:t>
       </w:r>
     </w:p>
@@ -1163,7 +984,7 @@
                 <w:rPr>
                   <w:rFonts w:ascii="Cambria Math" w:hAnsi="Cambria Math"/>
                 </w:rPr>
-                <m:t>WF</m:t>
+                <m:t>W</m:t>
               </m:r>
             </m:e>
             <m:sub>
@@ -1182,6 +1003,9 @@
             <m:t>=2000</m:t>
           </m:r>
           <m:r>
+            <m:rPr>
+              <m:sty m:val="p"/>
+            </m:rPr>
             <w:rPr>
               <w:rFonts w:ascii="Cambria Math" w:hAnsi="Cambria Math"/>
             </w:rPr>
@@ -1203,37 +1027,28 @@
                 <w:rPr>
                   <w:rFonts w:ascii="Cambria Math" w:hAnsi="Cambria Math"/>
                 </w:rPr>
-                <m:t>WF</m:t>
-              </m:r>
-            </m:e>
-            <m:sub>
-              <m:r>
-                <w:rPr>
-                  <w:rFonts w:ascii="Cambria Math" w:hAnsi="Cambria Math"/>
-                </w:rPr>
-                <m:t>m</m:t>
-              </m:r>
-              <m:r>
-                <w:rPr>
-                  <w:rFonts w:ascii="Cambria Math" w:hAnsi="Cambria Math"/>
-                </w:rPr>
-                <m:t>t= 0</m:t>
-              </m:r>
-            </m:sub>
-          </m:sSub>
-          <m:r>
-            <w:rPr>
-              <w:rFonts w:ascii="Cambria Math" w:hAnsi="Cambria Math"/>
-            </w:rPr>
-            <m:t>=</m:t>
-          </m:r>
-          <m:r>
-            <w:rPr>
-              <w:rFonts w:ascii="Cambria Math" w:hAnsi="Cambria Math"/>
-            </w:rPr>
-            <m:t>1500</m:t>
-          </m:r>
-          <m:r>
+                <m:t>W</m:t>
+              </m:r>
+            </m:e>
+            <m:sub>
+              <m:r>
+                <w:rPr>
+                  <w:rFonts w:ascii="Cambria Math" w:hAnsi="Cambria Math"/>
+                </w:rPr>
+                <m:t>mt= 0</m:t>
+              </m:r>
+            </m:sub>
+          </m:sSub>
+          <m:r>
+            <w:rPr>
+              <w:rFonts w:ascii="Cambria Math" w:hAnsi="Cambria Math"/>
+            </w:rPr>
+            <m:t>=1500</m:t>
+          </m:r>
+          <m:r>
+            <m:rPr>
+              <m:sty m:val="p"/>
+            </m:rPr>
             <w:rPr>
               <w:rFonts w:ascii="Cambria Math" w:hAnsi="Cambria Math"/>
             </w:rPr>
@@ -1255,37 +1070,28 @@
                 <w:rPr>
                   <w:rFonts w:ascii="Cambria Math" w:hAnsi="Cambria Math"/>
                 </w:rPr>
-                <m:t>WF</m:t>
-              </m:r>
-            </m:e>
-            <m:sub>
-              <m:r>
-                <w:rPr>
-                  <w:rFonts w:ascii="Cambria Math" w:hAnsi="Cambria Math"/>
-                </w:rPr>
-                <m:t>h</m:t>
-              </m:r>
-              <m:r>
-                <w:rPr>
-                  <w:rFonts w:ascii="Cambria Math" w:hAnsi="Cambria Math"/>
-                </w:rPr>
-                <m:t>t= 0</m:t>
-              </m:r>
-            </m:sub>
-          </m:sSub>
-          <m:r>
-            <w:rPr>
-              <w:rFonts w:ascii="Cambria Math" w:hAnsi="Cambria Math"/>
-            </w:rPr>
-            <m:t>=</m:t>
-          </m:r>
-          <m:r>
-            <w:rPr>
-              <w:rFonts w:ascii="Cambria Math" w:hAnsi="Cambria Math"/>
-            </w:rPr>
-            <m:t>1000</m:t>
-          </m:r>
-          <m:r>
+                <m:t>W</m:t>
+              </m:r>
+            </m:e>
+            <m:sub>
+              <m:r>
+                <w:rPr>
+                  <w:rFonts w:ascii="Cambria Math" w:hAnsi="Cambria Math"/>
+                </w:rPr>
+                <m:t>ht= 0</m:t>
+              </m:r>
+            </m:sub>
+          </m:sSub>
+          <m:r>
+            <w:rPr>
+              <w:rFonts w:ascii="Cambria Math" w:hAnsi="Cambria Math"/>
+            </w:rPr>
+            <m:t>=1000</m:t>
+          </m:r>
+          <m:r>
+            <m:rPr>
+              <m:sty m:val="p"/>
+            </m:rPr>
             <w:rPr>
               <w:rFonts w:ascii="Cambria Math" w:hAnsi="Cambria Math"/>
             </w:rPr>
@@ -1307,27 +1113,15 @@
                 <w:rPr>
                   <w:rFonts w:ascii="Cambria Math" w:hAnsi="Cambria Math"/>
                 </w:rPr>
-                <m:t>(</m:t>
-              </m:r>
-              <m:r>
-                <w:rPr>
-                  <w:rFonts w:ascii="Cambria Math" w:hAnsi="Cambria Math"/>
-                </w:rPr>
-                <m:t>WF</m:t>
-              </m:r>
-            </m:e>
-            <m:sub>
-              <m:r>
-                <w:rPr>
-                  <w:rFonts w:ascii="Cambria Math" w:hAnsi="Cambria Math"/>
-                </w:rPr>
-                <m:t xml:space="preserve">lt= </m:t>
-              </m:r>
-              <m:r>
-                <w:rPr>
-                  <w:rFonts w:ascii="Cambria Math" w:hAnsi="Cambria Math"/>
-                </w:rPr>
-                <m:t>1</m:t>
+                <m:t>(W</m:t>
+              </m:r>
+            </m:e>
+            <m:sub>
+              <m:r>
+                <w:rPr>
+                  <w:rFonts w:ascii="Cambria Math" w:hAnsi="Cambria Math"/>
+                </w:rPr>
+                <m:t>lt= 1</m:t>
               </m:r>
             </m:sub>
           </m:sSub>
@@ -1367,13 +1161,7 @@
             <w:rPr>
               <w:rFonts w:ascii="Cambria Math" w:hAnsi="Cambria Math"/>
             </w:rPr>
-            <m:t>)</m:t>
-          </m:r>
-          <m:r>
-            <w:rPr>
-              <w:rFonts w:ascii="Cambria Math" w:hAnsi="Cambria Math"/>
-            </w:rPr>
-            <m:t>+0.5</m:t>
+            <m:t>)+0.5</m:t>
           </m:r>
           <m:sSub>
             <m:sSubPr>
@@ -1397,13 +1185,7 @@
                 <w:rPr>
                   <w:rFonts w:ascii="Cambria Math" w:hAnsi="Cambria Math"/>
                 </w:rPr>
-                <m:t xml:space="preserve">lt= </m:t>
-              </m:r>
-              <m:r>
-                <w:rPr>
-                  <w:rFonts w:ascii="Cambria Math" w:hAnsi="Cambria Math"/>
-                </w:rPr>
-                <m:t>1</m:t>
+                <m:t>lt= 1</m:t>
               </m:r>
             </m:sub>
           </m:sSub>
@@ -1414,6 +1196,9 @@
             <m:t>≥1000</m:t>
           </m:r>
           <m:r>
+            <m:rPr>
+              <m:sty m:val="p"/>
+            </m:rPr>
             <w:rPr>
               <w:rFonts w:ascii="Cambria Math" w:hAnsi="Cambria Math"/>
             </w:rPr>
@@ -1435,21 +1220,15 @@
                 <w:rPr>
                   <w:rFonts w:ascii="Cambria Math" w:hAnsi="Cambria Math"/>
                 </w:rPr>
-                <m:t>(WF</m:t>
-              </m:r>
-            </m:e>
-            <m:sub>
-              <m:r>
-                <w:rPr>
-                  <w:rFonts w:ascii="Cambria Math" w:hAnsi="Cambria Math"/>
-                </w:rPr>
-                <m:t xml:space="preserve">lt= </m:t>
-              </m:r>
-              <m:r>
-                <w:rPr>
-                  <w:rFonts w:ascii="Cambria Math" w:hAnsi="Cambria Math"/>
-                </w:rPr>
-                <m:t>2</m:t>
+                <m:t>(W</m:t>
+              </m:r>
+            </m:e>
+            <m:sub>
+              <m:r>
+                <w:rPr>
+                  <w:rFonts w:ascii="Cambria Math" w:hAnsi="Cambria Math"/>
+                </w:rPr>
+                <m:t>lt= 2</m:t>
               </m:r>
             </m:sub>
           </m:sSub>
@@ -1481,13 +1260,7 @@
                 <w:rPr>
                   <w:rFonts w:ascii="Cambria Math" w:hAnsi="Cambria Math"/>
                 </w:rPr>
-                <m:t xml:space="preserve">lt= </m:t>
-              </m:r>
-              <m:r>
-                <w:rPr>
-                  <w:rFonts w:ascii="Cambria Math" w:hAnsi="Cambria Math"/>
-                </w:rPr>
-                <m:t>2</m:t>
+                <m:t>lt= 2</m:t>
               </m:r>
             </m:sub>
           </m:sSub>
@@ -1519,29 +1292,20 @@
                 <w:rPr>
                   <w:rFonts w:ascii="Cambria Math" w:hAnsi="Cambria Math"/>
                 </w:rPr>
-                <m:t xml:space="preserve">lt= </m:t>
-              </m:r>
-              <m:r>
-                <w:rPr>
-                  <w:rFonts w:ascii="Cambria Math" w:hAnsi="Cambria Math"/>
-                </w:rPr>
-                <m:t>2</m:t>
-              </m:r>
-            </m:sub>
-          </m:sSub>
-          <m:r>
-            <w:rPr>
-              <w:rFonts w:ascii="Cambria Math" w:hAnsi="Cambria Math"/>
-            </w:rPr>
-            <m:t>≥</m:t>
-          </m:r>
-          <m:r>
-            <w:rPr>
-              <w:rFonts w:ascii="Cambria Math" w:hAnsi="Cambria Math"/>
-            </w:rPr>
-            <m:t>500</m:t>
-          </m:r>
-          <m:r>
+                <m:t>lt= 2</m:t>
+              </m:r>
+            </m:sub>
+          </m:sSub>
+          <m:r>
+            <w:rPr>
+              <w:rFonts w:ascii="Cambria Math" w:hAnsi="Cambria Math"/>
+            </w:rPr>
+            <m:t>≥500</m:t>
+          </m:r>
+          <m:r>
+            <m:rPr>
+              <m:sty m:val="p"/>
+            </m:rPr>
             <w:rPr>
               <w:rFonts w:ascii="Cambria Math" w:hAnsi="Cambria Math"/>
             </w:rPr>
@@ -1563,21 +1327,15 @@
                 <w:rPr>
                   <w:rFonts w:ascii="Cambria Math" w:hAnsi="Cambria Math"/>
                 </w:rPr>
-                <m:t>(WF</m:t>
-              </m:r>
-            </m:e>
-            <m:sub>
-              <m:r>
-                <w:rPr>
-                  <w:rFonts w:ascii="Cambria Math" w:hAnsi="Cambria Math"/>
-                </w:rPr>
-                <m:t xml:space="preserve">lt= </m:t>
-              </m:r>
-              <m:r>
-                <w:rPr>
-                  <w:rFonts w:ascii="Cambria Math" w:hAnsi="Cambria Math"/>
-                </w:rPr>
-                <m:t>3</m:t>
+                <m:t>(W</m:t>
+              </m:r>
+            </m:e>
+            <m:sub>
+              <m:r>
+                <w:rPr>
+                  <w:rFonts w:ascii="Cambria Math" w:hAnsi="Cambria Math"/>
+                </w:rPr>
+                <m:t>lt= 3</m:t>
               </m:r>
             </m:sub>
           </m:sSub>
@@ -1609,13 +1367,7 @@
                 <w:rPr>
                   <w:rFonts w:ascii="Cambria Math" w:hAnsi="Cambria Math"/>
                 </w:rPr>
-                <m:t xml:space="preserve">lt= </m:t>
-              </m:r>
-              <m:r>
-                <w:rPr>
-                  <w:rFonts w:ascii="Cambria Math" w:hAnsi="Cambria Math"/>
-                </w:rPr>
-                <m:t>3</m:t>
+                <m:t>lt= 3</m:t>
               </m:r>
             </m:sub>
           </m:sSub>
@@ -1647,29 +1399,20 @@
                 <w:rPr>
                   <w:rFonts w:ascii="Cambria Math" w:hAnsi="Cambria Math"/>
                 </w:rPr>
-                <m:t xml:space="preserve">lt= </m:t>
-              </m:r>
-              <m:r>
-                <w:rPr>
-                  <w:rFonts w:ascii="Cambria Math" w:hAnsi="Cambria Math"/>
-                </w:rPr>
-                <m:t>3</m:t>
-              </m:r>
-            </m:sub>
-          </m:sSub>
-          <m:r>
-            <w:rPr>
-              <w:rFonts w:ascii="Cambria Math" w:hAnsi="Cambria Math"/>
-            </w:rPr>
-            <m:t>≥</m:t>
-          </m:r>
-          <m:r>
-            <w:rPr>
-              <w:rFonts w:ascii="Cambria Math" w:hAnsi="Cambria Math"/>
-            </w:rPr>
-            <m:t>0</m:t>
-          </m:r>
-          <m:r>
+                <m:t>lt= 3</m:t>
+              </m:r>
+            </m:sub>
+          </m:sSub>
+          <m:r>
+            <w:rPr>
+              <w:rFonts w:ascii="Cambria Math" w:hAnsi="Cambria Math"/>
+            </w:rPr>
+            <m:t>≥0</m:t>
+          </m:r>
+          <m:r>
+            <m:rPr>
+              <m:sty m:val="p"/>
+            </m:rPr>
             <w:rPr>
               <w:rFonts w:ascii="Cambria Math" w:hAnsi="Cambria Math"/>
             </w:rPr>
@@ -1691,21 +1434,15 @@
                 <w:rPr>
                   <w:rFonts w:ascii="Cambria Math" w:hAnsi="Cambria Math"/>
                 </w:rPr>
-                <m:t>(WF</m:t>
-              </m:r>
-            </m:e>
-            <m:sub>
-              <m:r>
-                <w:rPr>
-                  <w:rFonts w:ascii="Cambria Math" w:hAnsi="Cambria Math"/>
-                </w:rPr>
-                <m:t>m</m:t>
-              </m:r>
-              <m:r>
-                <w:rPr>
-                  <w:rFonts w:ascii="Cambria Math" w:hAnsi="Cambria Math"/>
-                </w:rPr>
-                <m:t>t= 1</m:t>
+                <m:t>(W</m:t>
+              </m:r>
+            </m:e>
+            <m:sub>
+              <m:r>
+                <w:rPr>
+                  <w:rFonts w:ascii="Cambria Math" w:hAnsi="Cambria Math"/>
+                </w:rPr>
+                <m:t>mt= 1</m:t>
               </m:r>
             </m:sub>
           </m:sSub>
@@ -1737,13 +1474,7 @@
                 <w:rPr>
                   <w:rFonts w:ascii="Cambria Math" w:hAnsi="Cambria Math"/>
                 </w:rPr>
-                <m:t>m</m:t>
-              </m:r>
-              <m:r>
-                <w:rPr>
-                  <w:rFonts w:ascii="Cambria Math" w:hAnsi="Cambria Math"/>
-                </w:rPr>
-                <m:t>t= 1</m:t>
+                <m:t>mt= 1</m:t>
               </m:r>
             </m:sub>
           </m:sSub>
@@ -1775,29 +1506,20 @@
                 <w:rPr>
                   <w:rFonts w:ascii="Cambria Math" w:hAnsi="Cambria Math"/>
                 </w:rPr>
-                <m:t>m</m:t>
-              </m:r>
-              <m:r>
-                <w:rPr>
-                  <w:rFonts w:ascii="Cambria Math" w:hAnsi="Cambria Math"/>
-                </w:rPr>
-                <m:t>t= 1</m:t>
-              </m:r>
-            </m:sub>
-          </m:sSub>
-          <m:r>
-            <w:rPr>
-              <w:rFonts w:ascii="Cambria Math" w:hAnsi="Cambria Math"/>
-            </w:rPr>
-            <m:t>≥</m:t>
-          </m:r>
-          <m:r>
-            <w:rPr>
-              <w:rFonts w:ascii="Cambria Math" w:hAnsi="Cambria Math"/>
-            </w:rPr>
-            <m:t>1400</m:t>
-          </m:r>
-          <m:r>
+                <m:t>mt= 1</m:t>
+              </m:r>
+            </m:sub>
+          </m:sSub>
+          <m:r>
+            <w:rPr>
+              <w:rFonts w:ascii="Cambria Math" w:hAnsi="Cambria Math"/>
+            </w:rPr>
+            <m:t>≥1400</m:t>
+          </m:r>
+          <m:r>
+            <m:rPr>
+              <m:sty m:val="p"/>
+            </m:rPr>
             <w:rPr>
               <w:rFonts w:ascii="Cambria Math" w:hAnsi="Cambria Math"/>
             </w:rPr>
@@ -1819,21 +1541,15 @@
                 <w:rPr>
                   <w:rFonts w:ascii="Cambria Math" w:hAnsi="Cambria Math"/>
                 </w:rPr>
-                <m:t>(WF</m:t>
-              </m:r>
-            </m:e>
-            <m:sub>
-              <m:r>
-                <w:rPr>
-                  <w:rFonts w:ascii="Cambria Math" w:hAnsi="Cambria Math"/>
-                </w:rPr>
-                <m:t>m</m:t>
-              </m:r>
-              <m:r>
-                <w:rPr>
-                  <w:rFonts w:ascii="Cambria Math" w:hAnsi="Cambria Math"/>
-                </w:rPr>
-                <m:t>t= 2</m:t>
+                <m:t>(W</m:t>
+              </m:r>
+            </m:e>
+            <m:sub>
+              <m:r>
+                <w:rPr>
+                  <w:rFonts w:ascii="Cambria Math" w:hAnsi="Cambria Math"/>
+                </w:rPr>
+                <m:t>mt= 2</m:t>
               </m:r>
             </m:sub>
           </m:sSub>
@@ -1865,13 +1581,7 @@
                 <w:rPr>
                   <w:rFonts w:ascii="Cambria Math" w:hAnsi="Cambria Math"/>
                 </w:rPr>
-                <m:t>m</m:t>
-              </m:r>
-              <m:r>
-                <w:rPr>
-                  <w:rFonts w:ascii="Cambria Math" w:hAnsi="Cambria Math"/>
-                </w:rPr>
-                <m:t>t= 2</m:t>
+                <m:t>mt= 2</m:t>
               </m:r>
             </m:sub>
           </m:sSub>
@@ -1903,29 +1613,20 @@
                 <w:rPr>
                   <w:rFonts w:ascii="Cambria Math" w:hAnsi="Cambria Math"/>
                 </w:rPr>
-                <m:t>m</m:t>
-              </m:r>
-              <m:r>
-                <w:rPr>
-                  <w:rFonts w:ascii="Cambria Math" w:hAnsi="Cambria Math"/>
-                </w:rPr>
-                <m:t>t= 2</m:t>
-              </m:r>
-            </m:sub>
-          </m:sSub>
-          <m:r>
-            <w:rPr>
-              <w:rFonts w:ascii="Cambria Math" w:hAnsi="Cambria Math"/>
-            </w:rPr>
-            <m:t>≥</m:t>
-          </m:r>
-          <m:r>
-            <w:rPr>
-              <w:rFonts w:ascii="Cambria Math" w:hAnsi="Cambria Math"/>
-            </w:rPr>
-            <m:t>2000</m:t>
-          </m:r>
-          <m:r>
+                <m:t>mt= 2</m:t>
+              </m:r>
+            </m:sub>
+          </m:sSub>
+          <m:r>
+            <w:rPr>
+              <w:rFonts w:ascii="Cambria Math" w:hAnsi="Cambria Math"/>
+            </w:rPr>
+            <m:t>≥2000</m:t>
+          </m:r>
+          <m:r>
+            <m:rPr>
+              <m:sty m:val="p"/>
+            </m:rPr>
             <w:rPr>
               <w:rFonts w:ascii="Cambria Math" w:hAnsi="Cambria Math"/>
             </w:rPr>
@@ -1947,21 +1648,15 @@
                 <w:rPr>
                   <w:rFonts w:ascii="Cambria Math" w:hAnsi="Cambria Math"/>
                 </w:rPr>
-                <m:t>(WF</m:t>
-              </m:r>
-            </m:e>
-            <m:sub>
-              <m:r>
-                <w:rPr>
-                  <w:rFonts w:ascii="Cambria Math" w:hAnsi="Cambria Math"/>
-                </w:rPr>
-                <m:t>m</m:t>
-              </m:r>
-              <m:r>
-                <w:rPr>
-                  <w:rFonts w:ascii="Cambria Math" w:hAnsi="Cambria Math"/>
-                </w:rPr>
-                <m:t>t= 3</m:t>
+                <m:t>(W</m:t>
+              </m:r>
+            </m:e>
+            <m:sub>
+              <m:r>
+                <w:rPr>
+                  <w:rFonts w:ascii="Cambria Math" w:hAnsi="Cambria Math"/>
+                </w:rPr>
+                <m:t>mt= 3</m:t>
               </m:r>
             </m:sub>
           </m:sSub>
@@ -1993,13 +1688,7 @@
                 <w:rPr>
                   <w:rFonts w:ascii="Cambria Math" w:hAnsi="Cambria Math"/>
                 </w:rPr>
-                <m:t>m</m:t>
-              </m:r>
-              <m:r>
-                <w:rPr>
-                  <w:rFonts w:ascii="Cambria Math" w:hAnsi="Cambria Math"/>
-                </w:rPr>
-                <m:t>t= 3</m:t>
+                <m:t>mt= 3</m:t>
               </m:r>
             </m:sub>
           </m:sSub>
@@ -2031,29 +1720,20 @@
                 <w:rPr>
                   <w:rFonts w:ascii="Cambria Math" w:hAnsi="Cambria Math"/>
                 </w:rPr>
-                <m:t>m</m:t>
-              </m:r>
-              <m:r>
-                <w:rPr>
-                  <w:rFonts w:ascii="Cambria Math" w:hAnsi="Cambria Math"/>
-                </w:rPr>
-                <m:t>t= 3</m:t>
-              </m:r>
-            </m:sub>
-          </m:sSub>
-          <m:r>
-            <w:rPr>
-              <w:rFonts w:ascii="Cambria Math" w:hAnsi="Cambria Math"/>
-            </w:rPr>
-            <m:t>≥</m:t>
-          </m:r>
-          <m:r>
-            <w:rPr>
-              <w:rFonts w:ascii="Cambria Math" w:hAnsi="Cambria Math"/>
-            </w:rPr>
-            <m:t>2500</m:t>
-          </m:r>
-          <m:r>
+                <m:t>mt= 3</m:t>
+              </m:r>
+            </m:sub>
+          </m:sSub>
+          <m:r>
+            <w:rPr>
+              <w:rFonts w:ascii="Cambria Math" w:hAnsi="Cambria Math"/>
+            </w:rPr>
+            <m:t>≥2500</m:t>
+          </m:r>
+          <m:r>
+            <m:rPr>
+              <m:sty m:val="p"/>
+            </m:rPr>
             <w:rPr>
               <w:rFonts w:ascii="Cambria Math" w:hAnsi="Cambria Math"/>
             </w:rPr>
@@ -2075,21 +1755,15 @@
                 <w:rPr>
                   <w:rFonts w:ascii="Cambria Math" w:hAnsi="Cambria Math"/>
                 </w:rPr>
-                <m:t>(WF</m:t>
-              </m:r>
-            </m:e>
-            <m:sub>
-              <m:r>
-                <w:rPr>
-                  <w:rFonts w:ascii="Cambria Math" w:hAnsi="Cambria Math"/>
-                </w:rPr>
-                <m:t>h</m:t>
-              </m:r>
-              <m:r>
-                <w:rPr>
-                  <w:rFonts w:ascii="Cambria Math" w:hAnsi="Cambria Math"/>
-                </w:rPr>
-                <m:t>t= 1</m:t>
+                <m:t>(W</m:t>
+              </m:r>
+            </m:e>
+            <m:sub>
+              <m:r>
+                <w:rPr>
+                  <w:rFonts w:ascii="Cambria Math" w:hAnsi="Cambria Math"/>
+                </w:rPr>
+                <m:t>ht= 1</m:t>
               </m:r>
             </m:sub>
           </m:sSub>
@@ -2121,13 +1795,7 @@
                 <w:rPr>
                   <w:rFonts w:ascii="Cambria Math" w:hAnsi="Cambria Math"/>
                 </w:rPr>
-                <m:t>h</m:t>
-              </m:r>
-              <m:r>
-                <w:rPr>
-                  <w:rFonts w:ascii="Cambria Math" w:hAnsi="Cambria Math"/>
-                </w:rPr>
-                <m:t>t= 1</m:t>
+                <m:t>ht= 1</m:t>
               </m:r>
             </m:sub>
           </m:sSub>
@@ -2159,29 +1827,20 @@
                 <w:rPr>
                   <w:rFonts w:ascii="Cambria Math" w:hAnsi="Cambria Math"/>
                 </w:rPr>
-                <m:t>h</m:t>
-              </m:r>
-              <m:r>
-                <w:rPr>
-                  <w:rFonts w:ascii="Cambria Math" w:hAnsi="Cambria Math"/>
-                </w:rPr>
-                <m:t>t= 1</m:t>
-              </m:r>
-            </m:sub>
-          </m:sSub>
-          <m:r>
-            <w:rPr>
-              <w:rFonts w:ascii="Cambria Math" w:hAnsi="Cambria Math"/>
-            </w:rPr>
-            <m:t>≥</m:t>
-          </m:r>
-          <m:r>
-            <w:rPr>
-              <w:rFonts w:ascii="Cambria Math" w:hAnsi="Cambria Math"/>
-            </w:rPr>
-            <m:t>1000</m:t>
-          </m:r>
-          <m:r>
+                <m:t>ht= 1</m:t>
+              </m:r>
+            </m:sub>
+          </m:sSub>
+          <m:r>
+            <w:rPr>
+              <w:rFonts w:ascii="Cambria Math" w:hAnsi="Cambria Math"/>
+            </w:rPr>
+            <m:t>≥1000</m:t>
+          </m:r>
+          <m:r>
+            <m:rPr>
+              <m:sty m:val="p"/>
+            </m:rPr>
             <w:rPr>
               <w:rFonts w:ascii="Cambria Math" w:hAnsi="Cambria Math"/>
             </w:rPr>
@@ -2203,21 +1862,15 @@
                 <w:rPr>
                   <w:rFonts w:ascii="Cambria Math" w:hAnsi="Cambria Math"/>
                 </w:rPr>
-                <m:t>(WF</m:t>
-              </m:r>
-            </m:e>
-            <m:sub>
-              <m:r>
-                <w:rPr>
-                  <w:rFonts w:ascii="Cambria Math" w:hAnsi="Cambria Math"/>
-                </w:rPr>
-                <m:t>h</m:t>
-              </m:r>
-              <m:r>
-                <w:rPr>
-                  <w:rFonts w:ascii="Cambria Math" w:hAnsi="Cambria Math"/>
-                </w:rPr>
-                <m:t>t= 2</m:t>
+                <m:t>(W</m:t>
+              </m:r>
+            </m:e>
+            <m:sub>
+              <m:r>
+                <w:rPr>
+                  <w:rFonts w:ascii="Cambria Math" w:hAnsi="Cambria Math"/>
+                </w:rPr>
+                <m:t>ht= 2</m:t>
               </m:r>
             </m:sub>
           </m:sSub>
@@ -2249,13 +1902,7 @@
                 <w:rPr>
                   <w:rFonts w:ascii="Cambria Math" w:hAnsi="Cambria Math"/>
                 </w:rPr>
-                <m:t>h</m:t>
-              </m:r>
-              <m:r>
-                <w:rPr>
-                  <w:rFonts w:ascii="Cambria Math" w:hAnsi="Cambria Math"/>
-                </w:rPr>
-                <m:t>t= 2</m:t>
+                <m:t>ht= 2</m:t>
               </m:r>
             </m:sub>
           </m:sSub>
@@ -2287,29 +1934,20 @@
                 <w:rPr>
                   <w:rFonts w:ascii="Cambria Math" w:hAnsi="Cambria Math"/>
                 </w:rPr>
-                <m:t>h</m:t>
-              </m:r>
-              <m:r>
-                <w:rPr>
-                  <w:rFonts w:ascii="Cambria Math" w:hAnsi="Cambria Math"/>
-                </w:rPr>
-                <m:t>t= 2</m:t>
-              </m:r>
-            </m:sub>
-          </m:sSub>
-          <m:r>
-            <w:rPr>
-              <w:rFonts w:ascii="Cambria Math" w:hAnsi="Cambria Math"/>
-            </w:rPr>
-            <m:t>≥</m:t>
-          </m:r>
-          <m:r>
-            <w:rPr>
-              <w:rFonts w:ascii="Cambria Math" w:hAnsi="Cambria Math"/>
-            </w:rPr>
-            <m:t>1500</m:t>
-          </m:r>
-          <m:r>
+                <m:t>ht= 2</m:t>
+              </m:r>
+            </m:sub>
+          </m:sSub>
+          <m:r>
+            <w:rPr>
+              <w:rFonts w:ascii="Cambria Math" w:hAnsi="Cambria Math"/>
+            </w:rPr>
+            <m:t>≥1500</m:t>
+          </m:r>
+          <m:r>
+            <m:rPr>
+              <m:sty m:val="p"/>
+            </m:rPr>
             <w:rPr>
               <w:rFonts w:ascii="Cambria Math" w:hAnsi="Cambria Math"/>
             </w:rPr>
@@ -2331,21 +1969,15 @@
                 <w:rPr>
                   <w:rFonts w:ascii="Cambria Math" w:hAnsi="Cambria Math"/>
                 </w:rPr>
-                <m:t>(WF</m:t>
-              </m:r>
-            </m:e>
-            <m:sub>
-              <m:r>
-                <w:rPr>
-                  <w:rFonts w:ascii="Cambria Math" w:hAnsi="Cambria Math"/>
-                </w:rPr>
-                <m:t>h</m:t>
-              </m:r>
-              <m:r>
-                <w:rPr>
-                  <w:rFonts w:ascii="Cambria Math" w:hAnsi="Cambria Math"/>
-                </w:rPr>
-                <m:t>t= 3</m:t>
+                <m:t>(W</m:t>
+              </m:r>
+            </m:e>
+            <m:sub>
+              <m:r>
+                <w:rPr>
+                  <w:rFonts w:ascii="Cambria Math" w:hAnsi="Cambria Math"/>
+                </w:rPr>
+                <m:t>ht= 3</m:t>
               </m:r>
             </m:sub>
           </m:sSub>
@@ -2377,13 +2009,7 @@
                 <w:rPr>
                   <w:rFonts w:ascii="Cambria Math" w:hAnsi="Cambria Math"/>
                 </w:rPr>
-                <m:t>h</m:t>
-              </m:r>
-              <m:r>
-                <w:rPr>
-                  <w:rFonts w:ascii="Cambria Math" w:hAnsi="Cambria Math"/>
-                </w:rPr>
-                <m:t>t= 3</m:t>
+                <m:t>ht= 3</m:t>
               </m:r>
             </m:sub>
           </m:sSub>
@@ -2415,27 +2041,15 @@
                 <w:rPr>
                   <w:rFonts w:ascii="Cambria Math" w:hAnsi="Cambria Math"/>
                 </w:rPr>
-                <m:t>h</m:t>
-              </m:r>
-              <m:r>
-                <w:rPr>
-                  <w:rFonts w:ascii="Cambria Math" w:hAnsi="Cambria Math"/>
-                </w:rPr>
-                <m:t>t= 3</m:t>
-              </m:r>
-            </m:sub>
-          </m:sSub>
-          <m:r>
-            <w:rPr>
-              <w:rFonts w:ascii="Cambria Math" w:hAnsi="Cambria Math"/>
-            </w:rPr>
-            <m:t>≥</m:t>
-          </m:r>
-          <m:r>
-            <w:rPr>
-              <w:rFonts w:ascii="Cambria Math" w:hAnsi="Cambria Math"/>
-            </w:rPr>
-            <m:t>2000</m:t>
+                <m:t>ht= 3</m:t>
+              </m:r>
+            </m:sub>
+          </m:sSub>
+          <m:r>
+            <w:rPr>
+              <w:rFonts w:ascii="Cambria Math" w:hAnsi="Cambria Math"/>
+            </w:rPr>
+            <m:t>≥2000</m:t>
           </m:r>
         </m:oMath>
       </m:oMathPara>
@@ -2479,7 +2093,6 @@
     <w:p>
       <w:pPr>
         <w:rPr>
-          <w:rFonts w:hint="cs"/>
           <w:rtl/>
         </w:rPr>
       </w:pPr>
@@ -2566,13 +2179,7 @@
                 <w:rPr>
                   <w:rFonts w:ascii="Cambria Math" w:hAnsi="Cambria Math"/>
                 </w:rPr>
-                <m:t>lt</m:t>
-              </m:r>
-              <m:r>
-                <w:rPr>
-                  <w:rFonts w:ascii="Cambria Math" w:hAnsi="Cambria Math"/>
-                </w:rPr>
-                <m:t>-1</m:t>
+                <m:t>lt-1</m:t>
               </m:r>
             </m:sub>
           </m:sSub>
@@ -2655,6 +2262,9 @@
             </m:e>
           </m:d>
           <m:r>
+            <m:rPr>
+              <m:sty m:val="p"/>
+            </m:rPr>
             <w:rPr>
               <w:rFonts w:ascii="Cambria Math" w:hAnsi="Cambria Math"/>
             </w:rPr>
@@ -2694,13 +2304,7 @@
                     <w:rPr>
                       <w:rFonts w:ascii="Cambria Math" w:hAnsi="Cambria Math"/>
                     </w:rPr>
-                    <m:t>L</m:t>
-                  </m:r>
-                  <m:r>
-                    <w:rPr>
-                      <w:rFonts w:ascii="Cambria Math" w:hAnsi="Cambria Math"/>
-                    </w:rPr>
-                    <m:t>F</m:t>
+                    <m:t>LF</m:t>
                   </m:r>
                 </m:e>
                 <m:sub>
@@ -2716,13 +2320,7 @@
                 <w:rPr>
                   <w:rFonts w:ascii="Cambria Math" w:hAnsi="Cambria Math"/>
                 </w:rPr>
-                <m:t>+0.25</m:t>
-              </m:r>
-              <m:r>
-                <w:rPr>
-                  <w:rFonts w:ascii="Cambria Math" w:hAnsi="Cambria Math"/>
-                </w:rPr>
-                <m:t>(</m:t>
+                <m:t>+0.25(</m:t>
               </m:r>
               <m:sSub>
                 <m:sSubPr>
@@ -2786,13 +2384,7 @@
                 <w:rPr>
                   <w:rFonts w:ascii="Cambria Math" w:hAnsi="Cambria Math"/>
                 </w:rPr>
-                <m:t>)</m:t>
-              </m:r>
-              <m:r>
-                <w:rPr>
-                  <w:rFonts w:ascii="Cambria Math" w:hAnsi="Cambria Math"/>
-                </w:rPr>
-                <m:t>+0.1</m:t>
+                <m:t>)+0.1</m:t>
               </m:r>
               <m:d>
                 <m:dPr>
@@ -2898,13 +2490,7 @@
                     <w:rPr>
                       <w:rFonts w:ascii="Cambria Math" w:hAnsi="Cambria Math"/>
                     </w:rPr>
-                    <m:t>-</m:t>
-                  </m:r>
-                  <m:r>
-                    <w:rPr>
-                      <w:rFonts w:ascii="Cambria Math" w:hAnsi="Cambria Math"/>
-                    </w:rPr>
-                    <m:t xml:space="preserve"> </m:t>
+                    <m:t xml:space="preserve">- </m:t>
                   </m:r>
                   <m:sSub>
                     <m:sSubPr>
@@ -2937,6 +2523,9 @@
             </m:e>
           </m:d>
           <m:r>
+            <m:rPr>
+              <m:sty m:val="p"/>
+            </m:rPr>
             <w:rPr>
               <w:rFonts w:ascii="Cambria Math" w:hAnsi="Cambria Math"/>
             </w:rPr>
@@ -2972,13 +2561,7 @@
                 <w:rPr>
                   <w:rFonts w:ascii="Cambria Math" w:hAnsi="Cambria Math"/>
                 </w:rPr>
-                <m:t>m</m:t>
-              </m:r>
-              <m:r>
-                <w:rPr>
-                  <w:rFonts w:ascii="Cambria Math" w:hAnsi="Cambria Math"/>
-                </w:rPr>
-                <m:t>lt-1</m:t>
+                <m:t>mlt-1</m:t>
               </m:r>
             </m:sub>
           </m:sSub>
@@ -3010,13 +2593,7 @@
                 <w:rPr>
                   <w:rFonts w:ascii="Cambria Math" w:hAnsi="Cambria Math"/>
                 </w:rPr>
-                <m:t>h</m:t>
-              </m:r>
-              <m:r>
-                <w:rPr>
-                  <w:rFonts w:ascii="Cambria Math" w:hAnsi="Cambria Math"/>
-                </w:rPr>
-                <m:t>lt-1</m:t>
+                <m:t>hlt-1</m:t>
               </m:r>
             </m:sub>
           </m:sSub>
@@ -3048,13 +2625,7 @@
                 <w:rPr>
                   <w:rFonts w:ascii="Cambria Math" w:hAnsi="Cambria Math"/>
                 </w:rPr>
-                <m:t>lm</m:t>
-              </m:r>
-              <m:r>
-                <w:rPr>
-                  <w:rFonts w:ascii="Cambria Math" w:hAnsi="Cambria Math"/>
-                </w:rPr>
-                <m:t>t-1</m:t>
+                <m:t>lmt-1</m:t>
               </m:r>
             </m:sub>
           </m:sSub>
@@ -3065,6 +2636,9 @@
             <m:t>]</m:t>
           </m:r>
           <m:r>
+            <m:rPr>
+              <m:sty m:val="p"/>
+            </m:rPr>
             <w:rPr>
               <w:rFonts w:ascii="Cambria Math" w:hAnsi="Cambria Math"/>
             </w:rPr>
@@ -3121,13 +2695,7 @@
                 <w:rPr>
                   <w:rFonts w:ascii="Cambria Math" w:hAnsi="Cambria Math"/>
                 </w:rPr>
-                <m:t>m</m:t>
-              </m:r>
-              <m:r>
-                <w:rPr>
-                  <w:rFonts w:ascii="Cambria Math" w:hAnsi="Cambria Math"/>
-                </w:rPr>
-                <m:t>t</m:t>
+                <m:t>mt</m:t>
               </m:r>
             </m:sub>
           </m:sSub>
@@ -3159,13 +2727,7 @@
                 <w:rPr>
                   <w:rFonts w:ascii="Cambria Math" w:hAnsi="Cambria Math"/>
                 </w:rPr>
-                <m:t>m</m:t>
-              </m:r>
-              <m:r>
-                <w:rPr>
-                  <w:rFonts w:ascii="Cambria Math" w:hAnsi="Cambria Math"/>
-                </w:rPr>
-                <m:t>t-1</m:t>
+                <m:t>mt-1</m:t>
               </m:r>
             </m:sub>
           </m:sSub>
@@ -3209,13 +2771,7 @@
                     <w:rPr>
                       <w:rFonts w:ascii="Cambria Math" w:hAnsi="Cambria Math"/>
                     </w:rPr>
-                    <m:t>m</m:t>
-                  </m:r>
-                  <m:r>
-                    <w:rPr>
-                      <w:rFonts w:ascii="Cambria Math" w:hAnsi="Cambria Math"/>
-                    </w:rPr>
-                    <m:t>t-1</m:t>
+                    <m:t>mt-1</m:t>
                   </m:r>
                 </m:sub>
               </m:sSub>
@@ -3247,19 +2803,16 @@
                     <w:rPr>
                       <w:rFonts w:ascii="Cambria Math" w:hAnsi="Cambria Math"/>
                     </w:rPr>
-                    <m:t>m</m:t>
-                  </m:r>
-                  <m:r>
-                    <w:rPr>
-                      <w:rFonts w:ascii="Cambria Math" w:hAnsi="Cambria Math"/>
-                    </w:rPr>
-                    <m:t>t-1</m:t>
+                    <m:t>mt-1</m:t>
                   </m:r>
                 </m:sub>
               </m:sSub>
             </m:e>
           </m:d>
           <m:r>
+            <m:rPr>
+              <m:sty m:val="p"/>
+            </m:rPr>
             <w:rPr>
               <w:rFonts w:ascii="Cambria Math" w:hAnsi="Cambria Math"/>
             </w:rPr>
@@ -3307,13 +2860,7 @@
                     <w:rPr>
                       <w:rFonts w:ascii="Cambria Math" w:hAnsi="Cambria Math"/>
                     </w:rPr>
-                    <m:t>m</m:t>
-                  </m:r>
-                  <m:r>
-                    <w:rPr>
-                      <w:rFonts w:ascii="Cambria Math" w:hAnsi="Cambria Math"/>
-                    </w:rPr>
-                    <m:t>t-1</m:t>
+                    <m:t>mt-1</m:t>
                   </m:r>
                 </m:sub>
               </m:sSub>
@@ -3337,13 +2884,7 @@
                     <w:rPr>
                       <w:rFonts w:ascii="Cambria Math" w:hAnsi="Cambria Math"/>
                     </w:rPr>
-                    <m:t>(</m:t>
-                  </m:r>
-                  <m:r>
-                    <w:rPr>
-                      <w:rFonts w:ascii="Cambria Math" w:hAnsi="Cambria Math"/>
-                    </w:rPr>
-                    <m:t>H</m:t>
+                    <m:t>(H</m:t>
                   </m:r>
                 </m:e>
                 <m:sub>
@@ -3351,13 +2892,7 @@
                     <w:rPr>
                       <w:rFonts w:ascii="Cambria Math" w:hAnsi="Cambria Math"/>
                     </w:rPr>
-                    <m:t>m</m:t>
-                  </m:r>
-                  <m:r>
-                    <w:rPr>
-                      <w:rFonts w:ascii="Cambria Math" w:hAnsi="Cambria Math"/>
-                    </w:rPr>
-                    <m:t>t-1</m:t>
+                    <m:t>mt-1</m:t>
                   </m:r>
                 </m:sub>
               </m:sSub>
@@ -3389,13 +2924,7 @@
                     <w:rPr>
                       <w:rFonts w:ascii="Cambria Math" w:hAnsi="Cambria Math"/>
                     </w:rPr>
-                    <m:t>m</m:t>
-                  </m:r>
-                  <m:r>
-                    <w:rPr>
-                      <w:rFonts w:ascii="Cambria Math" w:hAnsi="Cambria Math"/>
-                    </w:rPr>
-                    <m:t>t-1</m:t>
+                    <m:t>mt-1</m:t>
                   </m:r>
                 </m:sub>
               </m:sSub>
@@ -3403,19 +2932,7 @@
                 <w:rPr>
                   <w:rFonts w:ascii="Cambria Math" w:hAnsi="Cambria Math"/>
                 </w:rPr>
-                <m:t>)</m:t>
-              </m:r>
-              <m:r>
-                <w:rPr>
-                  <w:rFonts w:ascii="Cambria Math" w:hAnsi="Cambria Math"/>
-                </w:rPr>
-                <m:t>+0.</m:t>
-              </m:r>
-              <m:r>
-                <w:rPr>
-                  <w:rFonts w:ascii="Cambria Math" w:hAnsi="Cambria Math"/>
-                </w:rPr>
-                <m:t>05</m:t>
+                <m:t>)+0.05</m:t>
               </m:r>
               <m:d>
                 <m:dPr>
@@ -3449,13 +2966,7 @@
                         <w:rPr>
                           <w:rFonts w:ascii="Cambria Math" w:hAnsi="Cambria Math"/>
                         </w:rPr>
-                        <m:t>m</m:t>
-                      </m:r>
-                      <m:r>
-                        <w:rPr>
-                          <w:rFonts w:ascii="Cambria Math" w:hAnsi="Cambria Math"/>
-                        </w:rPr>
-                        <m:t>t-1</m:t>
+                        <m:t>mt-1</m:t>
                       </m:r>
                     </m:sub>
                   </m:sSub>
@@ -3487,13 +2998,7 @@
                         <w:rPr>
                           <w:rFonts w:ascii="Cambria Math" w:hAnsi="Cambria Math"/>
                         </w:rPr>
-                        <m:t>m</m:t>
-                      </m:r>
-                      <m:r>
-                        <w:rPr>
-                          <w:rFonts w:ascii="Cambria Math" w:hAnsi="Cambria Math"/>
-                        </w:rPr>
-                        <m:t>t-1</m:t>
+                        <m:t>mt-1</m:t>
                       </m:r>
                     </m:sub>
                   </m:sSub>
@@ -3525,13 +3030,7 @@
                         <w:rPr>
                           <w:rFonts w:ascii="Cambria Math" w:hAnsi="Cambria Math"/>
                         </w:rPr>
-                        <m:t>m</m:t>
-                      </m:r>
-                      <m:r>
-                        <w:rPr>
-                          <w:rFonts w:ascii="Cambria Math" w:hAnsi="Cambria Math"/>
-                        </w:rPr>
-                        <m:t>t-1</m:t>
+                        <m:t>mt-1</m:t>
                       </m:r>
                     </m:sub>
                   </m:sSub>
@@ -3539,13 +3038,7 @@
                     <w:rPr>
                       <w:rFonts w:ascii="Cambria Math" w:hAnsi="Cambria Math"/>
                     </w:rPr>
-                    <m:t>-</m:t>
-                  </m:r>
-                  <m:r>
-                    <w:rPr>
-                      <w:rFonts w:ascii="Cambria Math" w:hAnsi="Cambria Math"/>
-                    </w:rPr>
-                    <m:t xml:space="preserve"> </m:t>
+                    <m:t xml:space="preserve">- </m:t>
                   </m:r>
                   <m:sSub>
                     <m:sSubPr>
@@ -3569,13 +3062,7 @@
                         <w:rPr>
                           <w:rFonts w:ascii="Cambria Math" w:hAnsi="Cambria Math"/>
                         </w:rPr>
-                        <m:t>m</m:t>
-                      </m:r>
-                      <m:r>
-                        <w:rPr>
-                          <w:rFonts w:ascii="Cambria Math" w:hAnsi="Cambria Math"/>
-                        </w:rPr>
-                        <m:t>t-1</m:t>
+                        <m:t>mt-1</m:t>
                       </m:r>
                     </m:sub>
                   </m:sSub>
@@ -3584,6 +3071,9 @@
             </m:e>
           </m:d>
           <m:r>
+            <m:rPr>
+              <m:sty m:val="p"/>
+            </m:rPr>
             <w:rPr>
               <w:rFonts w:ascii="Cambria Math" w:hAnsi="Cambria Math"/>
             </w:rPr>
@@ -3619,13 +3109,7 @@
                 <w:rPr>
                   <w:rFonts w:ascii="Cambria Math" w:hAnsi="Cambria Math"/>
                 </w:rPr>
-                <m:t>hm</m:t>
-              </m:r>
-              <m:r>
-                <w:rPr>
-                  <w:rFonts w:ascii="Cambria Math" w:hAnsi="Cambria Math"/>
-                </w:rPr>
-                <m:t>t-1</m:t>
+                <m:t>hmt-1</m:t>
               </m:r>
             </m:sub>
           </m:sSub>
@@ -3657,27 +3141,15 @@
                 <w:rPr>
                   <w:rFonts w:ascii="Cambria Math" w:hAnsi="Cambria Math"/>
                 </w:rPr>
-                <m:t>ml</m:t>
-              </m:r>
-              <m:r>
-                <w:rPr>
-                  <w:rFonts w:ascii="Cambria Math" w:hAnsi="Cambria Math"/>
-                </w:rPr>
-                <m:t>t-1</m:t>
-              </m:r>
-            </m:sub>
-          </m:sSub>
-          <m:r>
-            <w:rPr>
-              <w:rFonts w:ascii="Cambria Math" w:hAnsi="Cambria Math"/>
-            </w:rPr>
-            <m:t>+</m:t>
-          </m:r>
-          <m:r>
-            <w:rPr>
-              <w:rFonts w:ascii="Cambria Math" w:hAnsi="Cambria Math"/>
-            </w:rPr>
-            <m:t xml:space="preserve"> </m:t>
+                <m:t>mlt-1</m:t>
+              </m:r>
+            </m:sub>
+          </m:sSub>
+          <m:r>
+            <w:rPr>
+              <w:rFonts w:ascii="Cambria Math" w:hAnsi="Cambria Math"/>
+            </w:rPr>
+            <m:t xml:space="preserve">+ </m:t>
           </m:r>
           <m:sSub>
             <m:sSubPr>
@@ -3733,13 +3205,7 @@
                 <w:rPr>
                   <w:rFonts w:ascii="Cambria Math" w:hAnsi="Cambria Math"/>
                 </w:rPr>
-                <m:t>mh</m:t>
-              </m:r>
-              <m:r>
-                <w:rPr>
-                  <w:rFonts w:ascii="Cambria Math" w:hAnsi="Cambria Math"/>
-                </w:rPr>
-                <m:t>t-1</m:t>
+                <m:t>mht-1</m:t>
               </m:r>
             </m:sub>
           </m:sSub>
@@ -3750,6 +3216,9 @@
             <m:t>]</m:t>
           </m:r>
           <m:r>
+            <m:rPr>
+              <m:sty m:val="p"/>
+            </m:rPr>
             <w:rPr>
               <w:rFonts w:ascii="Cambria Math" w:hAnsi="Cambria Math"/>
             </w:rPr>
@@ -3806,13 +3275,7 @@
                 <w:rPr>
                   <w:rFonts w:ascii="Cambria Math" w:hAnsi="Cambria Math"/>
                 </w:rPr>
-                <m:t>h</m:t>
-              </m:r>
-              <m:r>
-                <w:rPr>
-                  <w:rFonts w:ascii="Cambria Math" w:hAnsi="Cambria Math"/>
-                </w:rPr>
-                <m:t>t</m:t>
+                <m:t>ht</m:t>
               </m:r>
             </m:sub>
           </m:sSub>
@@ -3844,13 +3307,7 @@
                 <w:rPr>
                   <w:rFonts w:ascii="Cambria Math" w:hAnsi="Cambria Math"/>
                 </w:rPr>
-                <m:t>h</m:t>
-              </m:r>
-              <m:r>
-                <w:rPr>
-                  <w:rFonts w:ascii="Cambria Math" w:hAnsi="Cambria Math"/>
-                </w:rPr>
-                <m:t>t-1</m:t>
+                <m:t>ht-1</m:t>
               </m:r>
             </m:sub>
           </m:sSub>
@@ -3894,13 +3351,7 @@
                     <w:rPr>
                       <w:rFonts w:ascii="Cambria Math" w:hAnsi="Cambria Math"/>
                     </w:rPr>
-                    <m:t>h</m:t>
-                  </m:r>
-                  <m:r>
-                    <w:rPr>
-                      <w:rFonts w:ascii="Cambria Math" w:hAnsi="Cambria Math"/>
-                    </w:rPr>
-                    <m:t>t-1</m:t>
+                    <m:t>ht-1</m:t>
                   </m:r>
                 </m:sub>
               </m:sSub>
@@ -3932,19 +3383,16 @@
                     <w:rPr>
                       <w:rFonts w:ascii="Cambria Math" w:hAnsi="Cambria Math"/>
                     </w:rPr>
-                    <m:t>h</m:t>
-                  </m:r>
-                  <m:r>
-                    <w:rPr>
-                      <w:rFonts w:ascii="Cambria Math" w:hAnsi="Cambria Math"/>
-                    </w:rPr>
-                    <m:t>t-1</m:t>
+                    <m:t>ht-1</m:t>
                   </m:r>
                 </m:sub>
               </m:sSub>
             </m:e>
           </m:d>
           <m:r>
+            <m:rPr>
+              <m:sty m:val="p"/>
+            </m:rPr>
             <w:rPr>
               <w:rFonts w:ascii="Cambria Math" w:hAnsi="Cambria Math"/>
             </w:rPr>
@@ -3992,13 +3440,7 @@
                     <w:rPr>
                       <w:rFonts w:ascii="Cambria Math" w:hAnsi="Cambria Math"/>
                     </w:rPr>
-                    <m:t>h</m:t>
-                  </m:r>
-                  <m:r>
-                    <w:rPr>
-                      <w:rFonts w:ascii="Cambria Math" w:hAnsi="Cambria Math"/>
-                    </w:rPr>
-                    <m:t>t-1</m:t>
+                    <m:t>ht-1</m:t>
                   </m:r>
                 </m:sub>
               </m:sSub>
@@ -4006,19 +3448,7 @@
                 <w:rPr>
                   <w:rFonts w:ascii="Cambria Math" w:hAnsi="Cambria Math"/>
                 </w:rPr>
-                <m:t>+0.</m:t>
-              </m:r>
-              <m:r>
-                <w:rPr>
-                  <w:rFonts w:ascii="Cambria Math" w:hAnsi="Cambria Math"/>
-                </w:rPr>
-                <m:t>1</m:t>
-              </m:r>
-              <m:r>
-                <w:rPr>
-                  <w:rFonts w:ascii="Cambria Math" w:hAnsi="Cambria Math"/>
-                </w:rPr>
-                <m:t>(</m:t>
+                <m:t>+0.1(</m:t>
               </m:r>
               <m:sSub>
                 <m:sSubPr>
@@ -4042,13 +3472,7 @@
                     <w:rPr>
                       <w:rFonts w:ascii="Cambria Math" w:hAnsi="Cambria Math"/>
                     </w:rPr>
-                    <m:t>h</m:t>
-                  </m:r>
-                  <m:r>
-                    <w:rPr>
-                      <w:rFonts w:ascii="Cambria Math" w:hAnsi="Cambria Math"/>
-                    </w:rPr>
-                    <m:t>t-1</m:t>
+                    <m:t>ht-1</m:t>
                   </m:r>
                 </m:sub>
               </m:sSub>
@@ -4056,13 +3480,7 @@
                 <w:rPr>
                   <w:rFonts w:ascii="Cambria Math" w:hAnsi="Cambria Math"/>
                 </w:rPr>
-                <m:t>-</m:t>
-              </m:r>
-              <m:r>
-                <w:rPr>
-                  <w:rFonts w:ascii="Cambria Math" w:hAnsi="Cambria Math"/>
-                </w:rPr>
-                <m:t xml:space="preserve"> </m:t>
+                <m:t xml:space="preserve">- </m:t>
               </m:r>
               <m:sSub>
                 <m:sSubPr>
@@ -4094,19 +3512,7 @@
                 <w:rPr>
                   <w:rFonts w:ascii="Cambria Math" w:hAnsi="Cambria Math"/>
                 </w:rPr>
-                <m:t>)</m:t>
-              </m:r>
-              <m:r>
-                <w:rPr>
-                  <w:rFonts w:ascii="Cambria Math" w:hAnsi="Cambria Math"/>
-                </w:rPr>
-                <m:t>+0.</m:t>
-              </m:r>
-              <m:r>
-                <w:rPr>
-                  <w:rFonts w:ascii="Cambria Math" w:hAnsi="Cambria Math"/>
-                </w:rPr>
-                <m:t>05</m:t>
+                <m:t>)+0.05</m:t>
               </m:r>
               <m:d>
                 <m:dPr>
@@ -4140,13 +3546,7 @@
                         <w:rPr>
                           <w:rFonts w:ascii="Cambria Math" w:hAnsi="Cambria Math"/>
                         </w:rPr>
-                        <m:t>h</m:t>
-                      </m:r>
-                      <m:r>
-                        <w:rPr>
-                          <w:rFonts w:ascii="Cambria Math" w:hAnsi="Cambria Math"/>
-                        </w:rPr>
-                        <m:t>t-1</m:t>
+                        <m:t>ht-1</m:t>
                       </m:r>
                     </m:sub>
                   </m:sSub>
@@ -4178,13 +3578,7 @@
                         <w:rPr>
                           <w:rFonts w:ascii="Cambria Math" w:hAnsi="Cambria Math"/>
                         </w:rPr>
-                        <m:t>h</m:t>
-                      </m:r>
-                      <m:r>
-                        <w:rPr>
-                          <w:rFonts w:ascii="Cambria Math" w:hAnsi="Cambria Math"/>
-                        </w:rPr>
-                        <m:t>t-1</m:t>
+                        <m:t>ht-1</m:t>
                       </m:r>
                     </m:sub>
                   </m:sSub>
@@ -4216,13 +3610,7 @@
                         <w:rPr>
                           <w:rFonts w:ascii="Cambria Math" w:hAnsi="Cambria Math"/>
                         </w:rPr>
-                        <m:t>h</m:t>
-                      </m:r>
-                      <m:r>
-                        <w:rPr>
-                          <w:rFonts w:ascii="Cambria Math" w:hAnsi="Cambria Math"/>
-                        </w:rPr>
-                        <m:t>t-1</m:t>
+                        <m:t>ht-1</m:t>
                       </m:r>
                     </m:sub>
                   </m:sSub>
@@ -4230,13 +3618,7 @@
                     <w:rPr>
                       <w:rFonts w:ascii="Cambria Math" w:hAnsi="Cambria Math"/>
                     </w:rPr>
-                    <m:t>-</m:t>
-                  </m:r>
-                  <m:r>
-                    <w:rPr>
-                      <w:rFonts w:ascii="Cambria Math" w:hAnsi="Cambria Math"/>
-                    </w:rPr>
-                    <m:t xml:space="preserve"> </m:t>
+                    <m:t xml:space="preserve">- </m:t>
                   </m:r>
                   <m:sSub>
                     <m:sSubPr>
@@ -4269,6 +3651,9 @@
             </m:e>
           </m:d>
           <m:r>
+            <m:rPr>
+              <m:sty m:val="p"/>
+            </m:rPr>
             <w:rPr>
               <w:rFonts w:ascii="Cambria Math" w:hAnsi="Cambria Math"/>
             </w:rPr>
@@ -4304,13 +3689,7 @@
                 <w:rPr>
                   <w:rFonts w:ascii="Cambria Math" w:hAnsi="Cambria Math"/>
                 </w:rPr>
-                <m:t>hm</m:t>
-              </m:r>
-              <m:r>
-                <w:rPr>
-                  <w:rFonts w:ascii="Cambria Math" w:hAnsi="Cambria Math"/>
-                </w:rPr>
-                <m:t>t-1</m:t>
+                <m:t>hmt-1</m:t>
               </m:r>
             </m:sub>
           </m:sSub>
@@ -4342,19 +3721,7 @@
                 <w:rPr>
                   <w:rFonts w:ascii="Cambria Math" w:hAnsi="Cambria Math"/>
                 </w:rPr>
-                <m:t>h</m:t>
-              </m:r>
-              <m:r>
-                <w:rPr>
-                  <w:rFonts w:ascii="Cambria Math" w:hAnsi="Cambria Math"/>
-                </w:rPr>
-                <m:t>l</m:t>
-              </m:r>
-              <m:r>
-                <w:rPr>
-                  <w:rFonts w:ascii="Cambria Math" w:hAnsi="Cambria Math"/>
-                </w:rPr>
-                <m:t>t-1</m:t>
+                <m:t>hlt-1</m:t>
               </m:r>
             </m:sub>
           </m:sSub>
@@ -4397,6 +3764,9 @@
             <m:t>]</m:t>
           </m:r>
           <m:r>
+            <m:rPr>
+              <m:sty m:val="p"/>
+            </m:rPr>
             <w:rPr>
               <w:rFonts w:ascii="Cambria Math" w:hAnsi="Cambria Math"/>
             </w:rPr>
@@ -4433,6 +3803,7 @@
           <w:rFonts w:hint="cs"/>
           <w:rtl/>
         </w:rPr>
+        <w:lastRenderedPageBreak/>
         <w:t>1.4.3. محدودیت‌های استخدام</w:t>
       </w:r>
     </w:p>
@@ -4459,27 +3830,15 @@
                 <w:rPr>
                   <w:rFonts w:ascii="Cambria Math" w:hAnsi="Cambria Math"/>
                 </w:rPr>
-                <m:t>∀t&lt;3:</m:t>
-              </m:r>
-              <m:r>
-                <w:rPr>
-                  <w:rFonts w:ascii="Cambria Math" w:hAnsi="Cambria Math"/>
-                </w:rPr>
-                <m:t>H</m:t>
-              </m:r>
-            </m:e>
-            <m:sub>
-              <m:r>
-                <w:rPr>
-                  <w:rFonts w:ascii="Cambria Math" w:hAnsi="Cambria Math"/>
-                </w:rPr>
-                <m:t>l</m:t>
-              </m:r>
-              <m:r>
-                <w:rPr>
-                  <w:rFonts w:ascii="Cambria Math" w:hAnsi="Cambria Math"/>
-                </w:rPr>
-                <m:t>t</m:t>
+                <m:t>∀t&lt;3:H</m:t>
+              </m:r>
+            </m:e>
+            <m:sub>
+              <m:r>
+                <w:rPr>
+                  <w:rFonts w:ascii="Cambria Math" w:hAnsi="Cambria Math"/>
+                </w:rPr>
+                <m:t>lt</m:t>
               </m:r>
             </m:sub>
           </m:sSub>
@@ -4490,6 +3849,9 @@
             <m:t>≤500</m:t>
           </m:r>
           <m:r>
+            <m:rPr>
+              <m:sty m:val="p"/>
+            </m:rPr>
             <w:rPr>
               <w:rFonts w:ascii="Cambria Math" w:hAnsi="Cambria Math"/>
             </w:rPr>
@@ -4519,35 +3881,20 @@
                 <w:rPr>
                   <w:rFonts w:ascii="Cambria Math" w:hAnsi="Cambria Math"/>
                 </w:rPr>
-                <m:t>m</m:t>
-              </m:r>
-              <m:r>
-                <w:rPr>
-                  <w:rFonts w:ascii="Cambria Math" w:hAnsi="Cambria Math"/>
-                </w:rPr>
-                <m:t>t</m:t>
-              </m:r>
-            </m:sub>
-          </m:sSub>
-          <m:r>
-            <w:rPr>
-              <w:rFonts w:ascii="Cambria Math" w:hAnsi="Cambria Math"/>
-            </w:rPr>
-            <m:t>≤</m:t>
-          </m:r>
-          <m:r>
-            <w:rPr>
-              <w:rFonts w:ascii="Cambria Math" w:hAnsi="Cambria Math"/>
-            </w:rPr>
-            <m:t>8</m:t>
-          </m:r>
-          <m:r>
-            <w:rPr>
-              <w:rFonts w:ascii="Cambria Math" w:hAnsi="Cambria Math"/>
-            </w:rPr>
-            <m:t>00</m:t>
-          </m:r>
-          <m:r>
+                <m:t>mt</m:t>
+              </m:r>
+            </m:sub>
+          </m:sSub>
+          <m:r>
+            <w:rPr>
+              <w:rFonts w:ascii="Cambria Math" w:hAnsi="Cambria Math"/>
+            </w:rPr>
+            <m:t>≤800</m:t>
+          </m:r>
+          <m:r>
+            <m:rPr>
+              <m:sty m:val="p"/>
+            </m:rPr>
             <w:rPr>
               <w:rFonts w:ascii="Cambria Math" w:hAnsi="Cambria Math"/>
             </w:rPr>
@@ -4577,13 +3924,7 @@
                 <w:rPr>
                   <w:rFonts w:ascii="Cambria Math" w:hAnsi="Cambria Math"/>
                 </w:rPr>
-                <m:t>h</m:t>
-              </m:r>
-              <m:r>
-                <w:rPr>
-                  <w:rFonts w:ascii="Cambria Math" w:hAnsi="Cambria Math"/>
-                </w:rPr>
-                <m:t>t</m:t>
+                <m:t>ht</m:t>
               </m:r>
             </m:sub>
           </m:sSub>
@@ -4596,7 +3937,6 @@
           <m:r>
             <w:rPr>
               <w:rFonts w:eastAsiaTheme="minorEastAsia"/>
-              <w:i/>
             </w:rPr>
             <w:br/>
           </m:r>
@@ -4616,13 +3956,7 @@
                 <w:rPr>
                   <w:rFonts w:ascii="Cambria Math" w:hAnsi="Cambria Math"/>
                 </w:rPr>
-                <m:t>∀t&lt;3:</m:t>
-              </m:r>
-              <m:r>
-                <w:rPr>
-                  <w:rFonts w:ascii="Cambria Math" w:hAnsi="Cambria Math"/>
-                </w:rPr>
-                <m:t xml:space="preserve"> O</m:t>
+                <m:t>∀t&lt;3: O</m:t>
               </m:r>
             </m:e>
             <m:sub>
@@ -4680,27 +4014,15 @@
                 <w:rPr>
                   <w:rFonts w:ascii="Cambria Math" w:hAnsi="Cambria Math"/>
                 </w:rPr>
-                <m:t xml:space="preserve">+ </m:t>
-              </m:r>
-              <m:r>
-                <w:rPr>
-                  <w:rFonts w:ascii="Cambria Math" w:hAnsi="Cambria Math"/>
-                </w:rPr>
-                <m:t>O</m:t>
-              </m:r>
-            </m:e>
-            <m:sub>
-              <m:r>
-                <w:rPr>
-                  <w:rFonts w:ascii="Cambria Math" w:hAnsi="Cambria Math"/>
-                </w:rPr>
-                <m:t>h</m:t>
-              </m:r>
-              <m:r>
-                <w:rPr>
-                  <w:rFonts w:ascii="Cambria Math" w:hAnsi="Cambria Math"/>
-                </w:rPr>
-                <m:t>t</m:t>
+                <m:t>+ O</m:t>
+              </m:r>
+            </m:e>
+            <m:sub>
+              <m:r>
+                <w:rPr>
+                  <w:rFonts w:ascii="Cambria Math" w:hAnsi="Cambria Math"/>
+                </w:rPr>
+                <m:t>ht</m:t>
               </m:r>
             </m:sub>
           </m:sSub>
@@ -4711,6 +4033,9 @@
             <m:t>≤150</m:t>
           </m:r>
           <m:r>
+            <m:rPr>
+              <m:sty m:val="p"/>
+            </m:rPr>
             <w:rPr>
               <w:rFonts w:ascii="Cambria Math" w:hAnsi="Cambria Math"/>
             </w:rPr>
@@ -4732,8 +4057,34 @@
                 <w:rPr>
                   <w:rFonts w:ascii="Cambria Math" w:hAnsi="Cambria Math"/>
                 </w:rPr>
-                <m:t xml:space="preserve">∀t&lt;3: </m:t>
-              </m:r>
+                <m:t>∀t&lt;3: P</m:t>
+              </m:r>
+            </m:e>
+            <m:sub>
+              <m:r>
+                <w:rPr>
+                  <w:rFonts w:ascii="Cambria Math" w:hAnsi="Cambria Math"/>
+                </w:rPr>
+                <m:t>lt</m:t>
+              </m:r>
+            </m:sub>
+          </m:sSub>
+          <m:r>
+            <w:rPr>
+              <w:rFonts w:ascii="Cambria Math" w:hAnsi="Cambria Math"/>
+            </w:rPr>
+            <m:t>+</m:t>
+          </m:r>
+          <m:sSub>
+            <m:sSubPr>
+              <m:ctrlPr>
+                <w:rPr>
+                  <w:rFonts w:ascii="Cambria Math" w:hAnsi="Cambria Math"/>
+                  <w:i/>
+                </w:rPr>
+              </m:ctrlPr>
+            </m:sSubPr>
+            <m:e>
               <m:r>
                 <w:rPr>
                   <w:rFonts w:ascii="Cambria Math" w:hAnsi="Cambria Math"/>
@@ -4746,38 +4097,6 @@
                 <w:rPr>
                   <w:rFonts w:ascii="Cambria Math" w:hAnsi="Cambria Math"/>
                 </w:rPr>
-                <m:t>lt</m:t>
-              </m:r>
-            </m:sub>
-          </m:sSub>
-          <m:r>
-            <w:rPr>
-              <w:rFonts w:ascii="Cambria Math" w:hAnsi="Cambria Math"/>
-            </w:rPr>
-            <m:t>+</m:t>
-          </m:r>
-          <m:sSub>
-            <m:sSubPr>
-              <m:ctrlPr>
-                <w:rPr>
-                  <w:rFonts w:ascii="Cambria Math" w:hAnsi="Cambria Math"/>
-                  <w:i/>
-                </w:rPr>
-              </m:ctrlPr>
-            </m:sSubPr>
-            <m:e>
-              <m:r>
-                <w:rPr>
-                  <w:rFonts w:ascii="Cambria Math" w:hAnsi="Cambria Math"/>
-                </w:rPr>
-                <m:t>P</m:t>
-              </m:r>
-            </m:e>
-            <m:sub>
-              <m:r>
-                <w:rPr>
-                  <w:rFonts w:ascii="Cambria Math" w:hAnsi="Cambria Math"/>
-                </w:rPr>
                 <m:t>mt</m:t>
               </m:r>
             </m:sub>
@@ -4796,13 +4115,7 @@
                 <w:rPr>
                   <w:rFonts w:ascii="Cambria Math" w:hAnsi="Cambria Math"/>
                 </w:rPr>
-                <m:t xml:space="preserve">+ </m:t>
-              </m:r>
-              <m:r>
-                <w:rPr>
-                  <w:rFonts w:ascii="Cambria Math" w:hAnsi="Cambria Math"/>
-                </w:rPr>
-                <m:t>P</m:t>
+                <m:t>+ P</m:t>
               </m:r>
             </m:e>
             <m:sub>
@@ -4821,6 +4134,9 @@
             <m:t>≤50</m:t>
           </m:r>
           <m:r>
+            <m:rPr>
+              <m:sty m:val="p"/>
+            </m:rPr>
             <w:rPr>
               <w:rFonts w:ascii="Cambria Math" w:hAnsi="Cambria Math"/>
             </w:rPr>
@@ -4833,7 +4149,6 @@
       <w:pPr>
         <w:pStyle w:val="Heading3"/>
         <w:rPr>
-          <w:rFonts w:hint="cs"/>
           <w:rtl/>
         </w:rPr>
       </w:pPr>
@@ -4870,27 +4185,15 @@
                 <w:rPr>
                   <w:rFonts w:ascii="Cambria Math" w:hAnsi="Cambria Math"/>
                 </w:rPr>
-                <m:t>∀t&lt;3:</m:t>
-              </m:r>
-              <m:r>
-                <w:rPr>
-                  <w:rFonts w:ascii="Cambria Math" w:hAnsi="Cambria Math"/>
-                </w:rPr>
-                <m:t>L</m:t>
-              </m:r>
-            </m:e>
-            <m:sub>
-              <m:r>
-                <w:rPr>
-                  <w:rFonts w:ascii="Cambria Math" w:hAnsi="Cambria Math"/>
-                </w:rPr>
-                <m:t>l</m:t>
-              </m:r>
-              <m:r>
-                <w:rPr>
-                  <w:rFonts w:ascii="Cambria Math" w:hAnsi="Cambria Math"/>
-                </w:rPr>
-                <m:t>t</m:t>
+                <m:t>∀t&lt;3:L</m:t>
+              </m:r>
+            </m:e>
+            <m:sub>
+              <m:r>
+                <w:rPr>
+                  <w:rFonts w:ascii="Cambria Math" w:hAnsi="Cambria Math"/>
+                </w:rPr>
+                <m:t>lt</m:t>
               </m:r>
             </m:sub>
           </m:sSub>
@@ -4927,6 +4230,9 @@
             </m:sub>
           </m:sSub>
           <m:r>
+            <m:rPr>
+              <m:sty m:val="p"/>
+            </m:rPr>
             <w:rPr>
               <w:rFonts w:ascii="Cambria Math" w:hAnsi="Cambria Math"/>
             </w:rPr>
@@ -4956,13 +4262,7 @@
                 <w:rPr>
                   <w:rFonts w:ascii="Cambria Math" w:hAnsi="Cambria Math"/>
                 </w:rPr>
-                <m:t>m</m:t>
-              </m:r>
-              <m:r>
-                <w:rPr>
-                  <w:rFonts w:ascii="Cambria Math" w:hAnsi="Cambria Math"/>
-                </w:rPr>
-                <m:t>t</m:t>
+                <m:t>mt</m:t>
               </m:r>
             </m:sub>
           </m:sSub>
@@ -4994,17 +4294,14 @@
                 <w:rPr>
                   <w:rFonts w:ascii="Cambria Math" w:hAnsi="Cambria Math"/>
                 </w:rPr>
-                <m:t>m</m:t>
-              </m:r>
-              <m:r>
-                <w:rPr>
-                  <w:rFonts w:ascii="Cambria Math" w:hAnsi="Cambria Math"/>
-                </w:rPr>
-                <m:t>t</m:t>
-              </m:r>
-            </m:sub>
-          </m:sSub>
-          <m:r>
+                <m:t>mt</m:t>
+              </m:r>
+            </m:sub>
+          </m:sSub>
+          <m:r>
+            <m:rPr>
+              <m:sty m:val="p"/>
+            </m:rPr>
             <w:rPr>
               <w:rFonts w:ascii="Cambria Math" w:hAnsi="Cambria Math"/>
             </w:rPr>
@@ -5034,13 +4331,7 @@
                 <w:rPr>
                   <w:rFonts w:ascii="Cambria Math" w:hAnsi="Cambria Math"/>
                 </w:rPr>
-                <m:t>h</m:t>
-              </m:r>
-              <m:r>
-                <w:rPr>
-                  <w:rFonts w:ascii="Cambria Math" w:hAnsi="Cambria Math"/>
-                </w:rPr>
-                <m:t>t</m:t>
+                <m:t>ht</m:t>
               </m:r>
             </m:sub>
           </m:sSub>
@@ -5072,13 +4363,7 @@
                 <w:rPr>
                   <w:rFonts w:ascii="Cambria Math" w:hAnsi="Cambria Math"/>
                 </w:rPr>
-                <m:t>h</m:t>
-              </m:r>
-              <m:r>
-                <w:rPr>
-                  <w:rFonts w:ascii="Cambria Math" w:hAnsi="Cambria Math"/>
-                </w:rPr>
-                <m:t>t</m:t>
+                <m:t>ht</m:t>
               </m:r>
             </m:sub>
           </m:sSub>
@@ -5104,7 +4389,6 @@
       <w:pPr>
         <w:bidi w:val="0"/>
         <w:rPr>
-          <w:rFonts w:hint="cs"/>
           <w:rtl/>
         </w:rPr>
       </w:pPr>
@@ -5132,13 +4416,7 @@
                 <w:rPr>
                   <w:rFonts w:ascii="Cambria Math" w:hAnsi="Cambria Math"/>
                 </w:rPr>
-                <m:t>lm</m:t>
-              </m:r>
-              <m:r>
-                <w:rPr>
-                  <w:rFonts w:ascii="Cambria Math" w:hAnsi="Cambria Math"/>
-                </w:rPr>
-                <m:t>t</m:t>
+                <m:t>lmt</m:t>
               </m:r>
             </m:sub>
           </m:sSub>
@@ -5149,6 +4427,9 @@
             <m:t>≤200</m:t>
           </m:r>
           <m:r>
+            <m:rPr>
+              <m:sty m:val="p"/>
+            </m:rPr>
             <w:rPr>
               <w:rFonts w:ascii="Cambria Math" w:hAnsi="Cambria Math"/>
             </w:rPr>
@@ -5184,27 +4465,15 @@
                 <w:rPr>
                   <w:rFonts w:ascii="Cambria Math" w:hAnsi="Cambria Math"/>
                 </w:rPr>
-                <m:t>mh</m:t>
-              </m:r>
-              <m:r>
-                <w:rPr>
-                  <w:rFonts w:ascii="Cambria Math" w:hAnsi="Cambria Math"/>
-                </w:rPr>
-                <m:t>t</m:t>
-              </m:r>
-            </m:sub>
-          </m:sSub>
-          <m:r>
-            <w:rPr>
-              <w:rFonts w:ascii="Cambria Math" w:hAnsi="Cambria Math"/>
-            </w:rPr>
-            <m:t>≤</m:t>
-          </m:r>
-          <m:r>
-            <w:rPr>
-              <w:rFonts w:ascii="Cambria Math" w:hAnsi="Cambria Math"/>
-            </w:rPr>
-            <m:t>0.25</m:t>
+                <m:t>mht</m:t>
+              </m:r>
+            </m:sub>
+          </m:sSub>
+          <m:r>
+            <w:rPr>
+              <w:rFonts w:ascii="Cambria Math" w:hAnsi="Cambria Math"/>
+            </w:rPr>
+            <m:t>≤0.25</m:t>
           </m:r>
           <m:sSub>
             <m:sSubPr>
@@ -5228,17 +4497,14 @@
                 <w:rPr>
                   <w:rFonts w:ascii="Cambria Math" w:hAnsi="Cambria Math"/>
                 </w:rPr>
-                <m:t>h</m:t>
-              </m:r>
-              <m:r>
-                <w:rPr>
-                  <w:rFonts w:ascii="Cambria Math" w:hAnsi="Cambria Math"/>
-                </w:rPr>
-                <m:t>t</m:t>
-              </m:r>
-            </m:sub>
-          </m:sSub>
-          <m:r>
+                <m:t>ht</m:t>
+              </m:r>
+            </m:sub>
+          </m:sSub>
+          <m:r>
+            <m:rPr>
+              <m:sty m:val="p"/>
+            </m:rPr>
             <w:rPr>
               <w:rFonts w:ascii="Cambria Math" w:hAnsi="Cambria Math"/>
             </w:rPr>
@@ -5306,17 +4572,14 @@
                 <w:rPr>
                   <w:rFonts w:ascii="Cambria Math" w:hAnsi="Cambria Math"/>
                 </w:rPr>
-                <m:t>l</m:t>
-              </m:r>
-              <m:r>
-                <w:rPr>
-                  <w:rFonts w:ascii="Cambria Math" w:hAnsi="Cambria Math"/>
-                </w:rPr>
-                <m:t>t</m:t>
-              </m:r>
-            </m:sub>
-          </m:sSub>
-          <m:r>
+                <m:t>lt</m:t>
+              </m:r>
+            </m:sub>
+          </m:sSub>
+          <m:r>
+            <m:rPr>
+              <m:sty m:val="p"/>
+            </m:rPr>
             <w:rPr>
               <w:rFonts w:ascii="Cambria Math" w:hAnsi="Cambria Math"/>
             </w:rPr>
@@ -5352,19 +4615,7 @@
                 <w:rPr>
                   <w:rFonts w:ascii="Cambria Math" w:hAnsi="Cambria Math"/>
                 </w:rPr>
-                <m:t>m</m:t>
-              </m:r>
-              <m:r>
-                <w:rPr>
-                  <w:rFonts w:ascii="Cambria Math" w:hAnsi="Cambria Math"/>
-                </w:rPr>
-                <m:t>h</m:t>
-              </m:r>
-              <m:r>
-                <w:rPr>
-                  <w:rFonts w:ascii="Cambria Math" w:hAnsi="Cambria Math"/>
-                </w:rPr>
-                <m:t>t</m:t>
+                <m:t>mht</m:t>
               </m:r>
             </m:sub>
           </m:sSub>
@@ -5414,13 +4665,7 @@
                 <w:rPr>
                   <w:rFonts w:ascii="Cambria Math" w:hAnsi="Cambria Math"/>
                 </w:rPr>
-                <m:t xml:space="preserve">+ </m:t>
-              </m:r>
-              <m:r>
-                <w:rPr>
-                  <w:rFonts w:ascii="Cambria Math" w:hAnsi="Cambria Math"/>
-                </w:rPr>
-                <m:t>T</m:t>
+                <m:t>+ T</m:t>
               </m:r>
             </m:e>
             <m:sub>
@@ -5474,27 +4719,15 @@
                 <w:rPr>
                   <w:rFonts w:ascii="Cambria Math" w:hAnsi="Cambria Math"/>
                 </w:rPr>
-                <m:t>∀t&lt;3:</m:t>
-              </m:r>
-              <m:r>
-                <w:rPr>
-                  <w:rFonts w:ascii="Cambria Math" w:hAnsi="Cambria Math"/>
-                </w:rPr>
-                <m:t>D</m:t>
-              </m:r>
-            </m:e>
-            <m:sub>
-              <m:r>
-                <w:rPr>
-                  <w:rFonts w:ascii="Cambria Math" w:hAnsi="Cambria Math"/>
-                </w:rPr>
-                <m:t>ml</m:t>
-              </m:r>
-              <m:r>
-                <w:rPr>
-                  <w:rFonts w:ascii="Cambria Math" w:hAnsi="Cambria Math"/>
-                </w:rPr>
-                <m:t>t</m:t>
+                <m:t>∀t&lt;3:D</m:t>
+              </m:r>
+            </m:e>
+            <m:sub>
+              <m:r>
+                <w:rPr>
+                  <w:rFonts w:ascii="Cambria Math" w:hAnsi="Cambria Math"/>
+                </w:rPr>
+                <m:t>mlt</m:t>
               </m:r>
             </m:sub>
           </m:sSub>
@@ -5531,6 +4764,9 @@
             </m:sub>
           </m:sSub>
           <m:r>
+            <m:rPr>
+              <m:sty m:val="p"/>
+            </m:rPr>
             <w:rPr>
               <w:rFonts w:ascii="Cambria Math" w:hAnsi="Cambria Math"/>
             </w:rPr>
@@ -5560,19 +4796,7 @@
                 <w:rPr>
                   <w:rFonts w:ascii="Cambria Math" w:hAnsi="Cambria Math"/>
                 </w:rPr>
-                <m:t>h</m:t>
-              </m:r>
-              <m:r>
-                <w:rPr>
-                  <w:rFonts w:ascii="Cambria Math" w:hAnsi="Cambria Math"/>
-                </w:rPr>
-                <m:t>m</m:t>
-              </m:r>
-              <m:r>
-                <w:rPr>
-                  <w:rFonts w:ascii="Cambria Math" w:hAnsi="Cambria Math"/>
-                </w:rPr>
-                <m:t>t</m:t>
+                <m:t>hmt</m:t>
               </m:r>
             </m:sub>
           </m:sSub>
@@ -5604,19 +4828,7 @@
                 <w:rPr>
                   <w:rFonts w:ascii="Cambria Math" w:hAnsi="Cambria Math"/>
                 </w:rPr>
-                <m:t>h</m:t>
-              </m:r>
-              <m:r>
-                <w:rPr>
-                  <w:rFonts w:ascii="Cambria Math" w:hAnsi="Cambria Math"/>
-                </w:rPr>
-                <m:t>l</m:t>
-              </m:r>
-              <m:r>
-                <w:rPr>
-                  <w:rFonts w:ascii="Cambria Math" w:hAnsi="Cambria Math"/>
-                </w:rPr>
-                <m:t>t</m:t>
+                <m:t>hlt</m:t>
               </m:r>
             </m:sub>
           </m:sSub>
@@ -5648,13 +4860,7 @@
                 <w:rPr>
                   <w:rFonts w:ascii="Cambria Math" w:hAnsi="Cambria Math"/>
                 </w:rPr>
-                <m:t>h</m:t>
-              </m:r>
-              <m:r>
-                <w:rPr>
-                  <w:rFonts w:ascii="Cambria Math" w:hAnsi="Cambria Math"/>
-                </w:rPr>
-                <m:t>t</m:t>
+                <m:t>ht</m:t>
               </m:r>
             </m:sub>
           </m:sSub>
@@ -5830,13 +5036,7 @@
                         <w:rPr>
                           <w:rFonts w:ascii="Cambria Math" w:hAnsi="Cambria Math"/>
                         </w:rPr>
-                        <m:t>m</m:t>
-                      </m:r>
-                      <m:r>
-                        <w:rPr>
-                          <w:rFonts w:ascii="Cambria Math" w:hAnsi="Cambria Math"/>
-                        </w:rPr>
-                        <m:t>t</m:t>
+                        <m:t>mt</m:t>
                       </m:r>
                     </m:sub>
                   </m:sSub>
@@ -5868,13 +5068,7 @@
                         <w:rPr>
                           <w:rFonts w:ascii="Cambria Math" w:hAnsi="Cambria Math"/>
                         </w:rPr>
-                        <m:t>h</m:t>
-                      </m:r>
-                      <m:r>
-                        <w:rPr>
-                          <w:rFonts w:ascii="Cambria Math" w:hAnsi="Cambria Math"/>
-                        </w:rPr>
-                        <m:t>t</m:t>
+                        <m:t>ht</m:t>
                       </m:r>
                     </m:sub>
                   </m:sSub>
@@ -6067,19 +5261,16 @@
                     <w:rPr>
                       <w:rFonts w:ascii="Cambria Math" w:hAnsi="Cambria Math"/>
                     </w:rPr>
-                    <m:t>mh</m:t>
-                  </m:r>
-                  <m:r>
-                    <w:rPr>
-                      <w:rFonts w:ascii="Cambria Math" w:hAnsi="Cambria Math"/>
-                    </w:rPr>
-                    <m:t>t</m:t>
+                    <m:t>mht</m:t>
                   </m:r>
                 </m:sub>
               </m:sSub>
             </m:e>
           </m:nary>
           <m:r>
+            <m:rPr>
+              <m:sty m:val="p"/>
+            </m:rPr>
             <w:rPr>
               <w:rFonts w:ascii="Cambria Math" w:hAnsi="Cambria Math"/>
             </w:rPr>
@@ -6191,13 +5382,7 @@
             <w:rPr>
               <w:rFonts w:ascii="Cambria Math" w:hAnsi="Cambria Math"/>
             </w:rPr>
-            <m:t>+</m:t>
-          </m:r>
-          <m:r>
-            <w:rPr>
-              <w:rFonts w:ascii="Cambria Math" w:hAnsi="Cambria Math"/>
-            </w:rPr>
-            <m:t>500</m:t>
+            <m:t>+500</m:t>
           </m:r>
           <m:sSub>
             <m:sSubPr>
@@ -6221,17 +5406,14 @@
                 <w:rPr>
                   <w:rFonts w:ascii="Cambria Math" w:hAnsi="Cambria Math"/>
                 </w:rPr>
-                <m:t>h</m:t>
-              </m:r>
-              <m:r>
-                <w:rPr>
-                  <w:rFonts w:ascii="Cambria Math" w:hAnsi="Cambria Math"/>
-                </w:rPr>
-                <m:t>t</m:t>
-              </m:r>
-            </m:sub>
-          </m:sSub>
-          <m:r>
+                <m:t>ht</m:t>
+              </m:r>
+            </m:sub>
+          </m:sSub>
+          <m:r>
+            <m:rPr>
+              <m:sty m:val="p"/>
+            </m:rPr>
             <w:rPr>
               <w:rFonts w:ascii="Cambria Math" w:hAnsi="Cambria Math"/>
             </w:rPr>
@@ -6309,13 +5491,7 @@
                 <w:rPr>
                   <w:rFonts w:ascii="Cambria Math" w:hAnsi="Cambria Math"/>
                 </w:rPr>
-                <m:t>+</m:t>
-              </m:r>
-              <m:r>
-                <w:rPr>
-                  <w:rFonts w:ascii="Cambria Math" w:hAnsi="Cambria Math"/>
-                </w:rPr>
-                <m:t>2000</m:t>
+                <m:t>+2000</m:t>
               </m:r>
               <m:sSub>
                 <m:sSubPr>
@@ -6349,13 +5525,7 @@
             <w:rPr>
               <w:rFonts w:ascii="Cambria Math" w:hAnsi="Cambria Math"/>
             </w:rPr>
-            <m:t>+</m:t>
-          </m:r>
-          <m:r>
-            <w:rPr>
-              <w:rFonts w:ascii="Cambria Math" w:hAnsi="Cambria Math"/>
-            </w:rPr>
-            <m:t>3000</m:t>
+            <m:t>+3000</m:t>
           </m:r>
           <m:sSub>
             <m:sSubPr>
@@ -6384,6 +5554,9 @@
             </m:sub>
           </m:sSub>
           <m:r>
+            <m:rPr>
+              <m:sty m:val="p"/>
+            </m:rPr>
             <w:rPr>
               <w:rFonts w:ascii="Cambria Math" w:hAnsi="Cambria Math"/>
             </w:rPr>
@@ -6461,13 +5634,7 @@
                 <w:rPr>
                   <w:rFonts w:ascii="Cambria Math" w:hAnsi="Cambria Math"/>
                 </w:rPr>
-                <m:t>+</m:t>
-              </m:r>
-              <m:r>
-                <w:rPr>
-                  <w:rFonts w:ascii="Cambria Math" w:hAnsi="Cambria Math"/>
-                </w:rPr>
-                <m:t>400</m:t>
+                <m:t>+400</m:t>
               </m:r>
               <m:sSub>
                 <m:sSubPr>
@@ -6501,13 +5668,7 @@
             <w:rPr>
               <w:rFonts w:ascii="Cambria Math" w:hAnsi="Cambria Math"/>
             </w:rPr>
-            <m:t>+</m:t>
-          </m:r>
-          <m:r>
-            <w:rPr>
-              <w:rFonts w:ascii="Cambria Math" w:hAnsi="Cambria Math"/>
-            </w:rPr>
-            <m:t>400</m:t>
+            <m:t>+400</m:t>
           </m:r>
           <m:sSub>
             <m:sSubPr>
@@ -6608,7 +5769,7 @@
     <w:p>
       <w:pPr>
         <w:rPr>
-          <w:rFonts w:eastAsiaTheme="minorEastAsia" w:hint="cs"/>
+          <w:rFonts w:eastAsiaTheme="minorEastAsia"/>
           <w:rtl/>
         </w:rPr>
       </w:pPr>

</xml_diff>